<commit_message>
[Workflows][US_IA] Support multiple charges and penalties (Recidiviz/recidiviz-dashboards#8826)
* support multiple cases and penalties

* Generalize textarea form input and use for long charge description

GitOrigin-RevId: a9ac9f4c7998ca291caec9e7bbc928dde28cdb56
</commit_message>
<xml_diff>
--- a/libs/staff-shared-server/src/server/assets/workflowsTemplates/US_IA/cbc_discharge_report_template.docx
+++ b/libs/staff-shared-server/src/server/assets/workflowsTemplates/US_IA/cbc_discharge_report_template.docx
@@ -264,188 +264,6 @@
           <w:right w:val="nil"/>
           <w:between w:val="nil"/>
         </w:pBdr>
-        <w:spacing w:before="396" w:line="245" w:lineRule="auto"/>
-        <w:rPr>
-          <w:b/>
-          <w:color w:val="000000"/>
-        </w:rPr>
-      </w:pPr>
-      <w:r>
-        <w:rPr>
-          <w:b/>
-          <w:color w:val="000000"/>
-        </w:rPr>
-        <w:t xml:space="preserve">Jurisdiction Cause Number Offense Description </w:t>
-      </w:r>
-    </w:p>
-    <w:p>
-      <w:pPr>
-        <w:widowControl w:val="0"/>
-        <w:pBdr>
-          <w:top w:val="nil"/>
-          <w:left w:val="nil"/>
-          <w:bottom w:val="nil"/>
-          <w:right w:val="nil"/>
-          <w:between w:val="nil"/>
-        </w:pBdr>
-        <w:spacing w:before="98" w:line="240" w:lineRule="auto"/>
-        <w:rPr>
-          <w:color w:val="000000"/>
-        </w:rPr>
-      </w:pPr>
-      <w:r>
-        <w:t>{jurisdiction}</w:t>
-      </w:r>
-      <w:r>
-        <w:rPr>
-          <w:color w:val="000000"/>
-        </w:rPr>
-        <w:t xml:space="preserve"> </w:t>
-      </w:r>
-      <w:r>
-        <w:t>{</w:t>
-      </w:r>
-      <w:proofErr w:type="spellStart"/>
-      <w:r>
-        <w:t>causeNumber</w:t>
-      </w:r>
-      <w:proofErr w:type="spellEnd"/>
-      <w:r>
-        <w:t>}</w:t>
-      </w:r>
-      <w:r>
-        <w:t xml:space="preserve"> {description}</w:t>
-      </w:r>
-      <w:r>
-        <w:rPr>
-          <w:color w:val="000000"/>
-        </w:rPr>
-        <w:t xml:space="preserve"> </w:t>
-      </w:r>
-    </w:p>
-    <w:p>
-      <w:pPr>
-        <w:widowControl w:val="0"/>
-        <w:pBdr>
-          <w:top w:val="nil"/>
-          <w:left w:val="nil"/>
-          <w:bottom w:val="nil"/>
-          <w:right w:val="nil"/>
-          <w:between w:val="nil"/>
-        </w:pBdr>
-        <w:spacing w:line="240" w:lineRule="auto"/>
-        <w:rPr>
-          <w:b/>
-        </w:rPr>
-      </w:pPr>
-    </w:p>
-    <w:p>
-      <w:pPr>
-        <w:widowControl w:val="0"/>
-        <w:pBdr>
-          <w:top w:val="nil"/>
-          <w:left w:val="nil"/>
-          <w:bottom w:val="nil"/>
-          <w:right w:val="nil"/>
-          <w:between w:val="nil"/>
-        </w:pBdr>
-        <w:spacing w:line="240" w:lineRule="auto"/>
-        <w:rPr>
-          <w:b/>
-        </w:rPr>
-      </w:pPr>
-    </w:p>
-    <w:p>
-      <w:pPr>
-        <w:widowControl w:val="0"/>
-        <w:pBdr>
-          <w:top w:val="nil"/>
-          <w:left w:val="nil"/>
-          <w:bottom w:val="nil"/>
-          <w:right w:val="nil"/>
-          <w:between w:val="nil"/>
-        </w:pBdr>
-        <w:spacing w:line="240" w:lineRule="auto"/>
-        <w:rPr>
-          <w:b/>
-          <w:color w:val="000000"/>
-        </w:rPr>
-      </w:pPr>
-      <w:r>
-        <w:rPr>
-          <w:b/>
-          <w:color w:val="000000"/>
-        </w:rPr>
-        <w:t xml:space="preserve">Charge Count Class TDD </w:t>
-      </w:r>
-    </w:p>
-    <w:p>
-      <w:pPr>
-        <w:widowControl w:val="0"/>
-        <w:pBdr>
-          <w:top w:val="nil"/>
-          <w:left w:val="nil"/>
-          <w:bottom w:val="nil"/>
-          <w:right w:val="nil"/>
-          <w:between w:val="nil"/>
-        </w:pBdr>
-        <w:spacing w:before="373" w:line="266" w:lineRule="auto"/>
-        <w:rPr>
-          <w:color w:val="000000"/>
-        </w:rPr>
-      </w:pPr>
-      <w:r>
-        <w:t>{counts}</w:t>
-      </w:r>
-      <w:r>
-        <w:rPr>
-          <w:color w:val="000000"/>
-        </w:rPr>
-        <w:t xml:space="preserve"> </w:t>
-      </w:r>
-      <w:r>
-        <w:t>{</w:t>
-      </w:r>
-      <w:r>
-        <w:t>statute</w:t>
-      </w:r>
-      <w:r>
-        <w:t>}</w:t>
-      </w:r>
-      <w:r>
-        <w:rPr>
-          <w:color w:val="000000"/>
-        </w:rPr>
-        <w:t xml:space="preserve"> </w:t>
-      </w:r>
-    </w:p>
-    <w:p>
-      <w:pPr>
-        <w:widowControl w:val="0"/>
-        <w:pBdr>
-          <w:top w:val="nil"/>
-          <w:left w:val="nil"/>
-          <w:bottom w:val="nil"/>
-          <w:right w:val="nil"/>
-          <w:between w:val="nil"/>
-        </w:pBdr>
-        <w:spacing w:before="129" w:line="286" w:lineRule="auto"/>
-        <w:rPr>
-          <w:b/>
-          <w:color w:val="000000"/>
-        </w:rPr>
-      </w:pPr>
-    </w:p>
-    <w:p>
-      <w:pPr>
-        <w:widowControl w:val="0"/>
-        <w:pBdr>
-          <w:top w:val="nil"/>
-          <w:left w:val="nil"/>
-          <w:bottom w:val="nil"/>
-          <w:right w:val="nil"/>
-          <w:between w:val="nil"/>
-        </w:pBdr>
         <w:spacing w:before="129" w:line="286" w:lineRule="auto"/>
         <w:rPr>
           <w:color w:val="000000"/>
@@ -463,46 +281,318 @@
       </w:pPr>
       <w:r>
         <w:rPr>
-          <w:b/>
-          <w:color w:val="000000"/>
-        </w:rPr>
-        <w:t xml:space="preserve">Supervision Status Start Date </w:t>
-      </w:r>
-      <w:r>
-        <w:t>{</w:t>
-      </w:r>
-      <w:proofErr w:type="spellStart"/>
-      <w:r>
-        <w:t>supervisionType</w:t>
-      </w:r>
-      <w:proofErr w:type="spellEnd"/>
-      <w:r>
-        <w:t>}</w:t>
-      </w:r>
-      <w:r>
-        <w:rPr>
           <w:color w:val="000000"/>
         </w:rPr>
         <w:t xml:space="preserve"> </w:t>
       </w:r>
-      <w:r>
-        <w:t>{</w:t>
-      </w:r>
-      <w:proofErr w:type="spellStart"/>
-      <w:r>
-        <w:t>supervisionStartDate</w:t>
-      </w:r>
-      <w:proofErr w:type="spellEnd"/>
-      <w:r>
-        <w:t>}</w:t>
-      </w:r>
-      <w:r>
-        <w:rPr>
-          <w:color w:val="000000"/>
-        </w:rPr>
-        <w:t xml:space="preserve"> </w:t>
-      </w:r>
     </w:p>
+    <w:tbl>
+      <w:tblPr>
+        <w:tblStyle w:val="TableGrid"/>
+        <w:tblW w:w="0" w:type="auto"/>
+        <w:tblInd w:w="6" w:type="dxa"/>
+        <w:tblBorders>
+          <w:top w:val="none" w:sz="0" w:space="0" w:color="auto"/>
+          <w:left w:val="none" w:sz="0" w:space="0" w:color="auto"/>
+          <w:bottom w:val="none" w:sz="0" w:space="0" w:color="auto"/>
+          <w:right w:val="none" w:sz="0" w:space="0" w:color="auto"/>
+          <w:insideH w:val="none" w:sz="0" w:space="0" w:color="auto"/>
+          <w:insideV w:val="none" w:sz="0" w:space="0" w:color="auto"/>
+        </w:tblBorders>
+        <w:tblLook w:val="04A0" w:firstRow="1" w:lastRow="0" w:firstColumn="1" w:lastColumn="0" w:noHBand="0" w:noVBand="1"/>
+      </w:tblPr>
+      <w:tblGrid>
+        <w:gridCol w:w="3595"/>
+        <w:gridCol w:w="3504"/>
+        <w:gridCol w:w="3818"/>
+      </w:tblGrid>
+      <w:tr>
+        <w:trPr>
+          <w:trHeight w:val="875"/>
+        </w:trPr>
+        <w:tc>
+          <w:tcPr>
+            <w:tcW w:w="3595" w:type="dxa"/>
+          </w:tcPr>
+          <w:p>
+            <w:pPr>
+              <w:widowControl w:val="0"/>
+              <w:pBdr>
+                <w:top w:val="nil"/>
+                <w:left w:val="nil"/>
+                <w:bottom w:val="nil"/>
+                <w:right w:val="nil"/>
+                <w:between w:val="nil"/>
+              </w:pBdr>
+              <w:spacing w:line="245" w:lineRule="auto"/>
+              <w:rPr>
+                <w:b/>
+                <w:color w:val="000000"/>
+              </w:rPr>
+            </w:pPr>
+            <w:r>
+              <w:rPr>
+                <w:b/>
+                <w:color w:val="000000"/>
+              </w:rPr>
+              <w:t xml:space="preserve">Jurisdiction Cause Number Offense Description </w:t>
+            </w:r>
+          </w:p>
+        </w:tc>
+        <w:tc>
+          <w:tcPr>
+            <w:tcW w:w="3504" w:type="dxa"/>
+          </w:tcPr>
+          <w:p>
+            <w:pPr>
+              <w:widowControl w:val="0"/>
+              <w:spacing w:line="286" w:lineRule="auto"/>
+              <w:ind w:right="70"/>
+              <w:rPr>
+                <w:b/>
+                <w:color w:val="000000"/>
+              </w:rPr>
+            </w:pPr>
+            <w:r>
+              <w:rPr>
+                <w:b/>
+                <w:color w:val="000000"/>
+              </w:rPr>
+              <w:t>Charge Count Class TDD</w:t>
+            </w:r>
+          </w:p>
+        </w:tc>
+        <w:tc>
+          <w:tcPr>
+            <w:tcW w:w="3818" w:type="dxa"/>
+          </w:tcPr>
+          <w:p>
+            <w:pPr>
+              <w:widowControl w:val="0"/>
+              <w:spacing w:line="286" w:lineRule="auto"/>
+              <w:rPr>
+                <w:b/>
+                <w:color w:val="000000"/>
+              </w:rPr>
+            </w:pPr>
+            <w:r>
+              <w:rPr>
+                <w:b/>
+                <w:color w:val="000000"/>
+              </w:rPr>
+              <w:t>Supervision Status Start Date</w:t>
+            </w:r>
+          </w:p>
+        </w:tc>
+      </w:tr>
+      <w:tr>
+        <w:tc>
+          <w:tcPr>
+            <w:tcW w:w="3595" w:type="dxa"/>
+          </w:tcPr>
+          <w:p>
+            <w:pPr>
+              <w:widowControl w:val="0"/>
+              <w:spacing w:line="286" w:lineRule="auto"/>
+              <w:ind w:right="520"/>
+            </w:pPr>
+            <w:r>
+              <w:t>{#</w:t>
+            </w:r>
+            <w:proofErr w:type="gramStart"/>
+            <w:r>
+              <w:t>charges}</w:t>
+            </w:r>
+            <w:r>
+              <w:t>{</w:t>
+            </w:r>
+            <w:proofErr w:type="gramEnd"/>
+            <w:r>
+              <w:t>jurisdiction}</w:t>
+            </w:r>
+            <w:r>
+              <w:rPr>
+                <w:color w:val="000000"/>
+              </w:rPr>
+              <w:t xml:space="preserve"> </w:t>
+            </w:r>
+            <w:r>
+              <w:t>{</w:t>
+            </w:r>
+            <w:proofErr w:type="spellStart"/>
+            <w:r>
+              <w:t>causeNumber</w:t>
+            </w:r>
+            <w:proofErr w:type="spellEnd"/>
+            <w:r>
+              <w:t>} {description}</w:t>
+            </w:r>
+          </w:p>
+          <w:p>
+            <w:pPr>
+              <w:widowControl w:val="0"/>
+              <w:spacing w:line="286" w:lineRule="auto"/>
+              <w:ind w:right="520"/>
+            </w:pPr>
+          </w:p>
+          <w:p>
+            <w:pPr>
+              <w:widowControl w:val="0"/>
+              <w:spacing w:line="286" w:lineRule="auto"/>
+              <w:ind w:right="520"/>
+              <w:rPr>
+                <w:b/>
+                <w:color w:val="000000"/>
+              </w:rPr>
+            </w:pPr>
+            <w:r>
+              <w:t>{/charges}</w:t>
+            </w:r>
+          </w:p>
+        </w:tc>
+        <w:tc>
+          <w:tcPr>
+            <w:tcW w:w="3504" w:type="dxa"/>
+          </w:tcPr>
+          <w:p>
+            <w:pPr>
+              <w:widowControl w:val="0"/>
+              <w:spacing w:line="286" w:lineRule="auto"/>
+              <w:rPr>
+                <w:bCs/>
+              </w:rPr>
+            </w:pPr>
+            <w:r>
+              <w:rPr>
+                <w:bCs/>
+                <w:color w:val="000000"/>
+              </w:rPr>
+              <w:t>{</w:t>
+            </w:r>
+            <w:r>
+              <w:rPr>
+                <w:bCs/>
+              </w:rPr>
+              <w:t>#</w:t>
+            </w:r>
+            <w:proofErr w:type="gramStart"/>
+            <w:r>
+              <w:rPr>
+                <w:bCs/>
+              </w:rPr>
+              <w:t>charges}{</w:t>
+            </w:r>
+            <w:proofErr w:type="gramEnd"/>
+            <w:r>
+              <w:rPr>
+                <w:bCs/>
+              </w:rPr>
+              <w:t>counts}</w:t>
+            </w:r>
+            <w:r>
+              <w:rPr>
+                <w:bCs/>
+                <w:color w:val="000000"/>
+              </w:rPr>
+              <w:t xml:space="preserve"> </w:t>
+            </w:r>
+            <w:r>
+              <w:rPr>
+                <w:bCs/>
+              </w:rPr>
+              <w:t>{statute}</w:t>
+            </w:r>
+          </w:p>
+          <w:p>
+            <w:pPr>
+              <w:widowControl w:val="0"/>
+              <w:spacing w:line="286" w:lineRule="auto"/>
+              <w:rPr>
+                <w:bCs/>
+              </w:rPr>
+            </w:pPr>
+          </w:p>
+          <w:p>
+            <w:pPr>
+              <w:widowControl w:val="0"/>
+              <w:spacing w:line="286" w:lineRule="auto"/>
+              <w:rPr>
+                <w:bCs/>
+              </w:rPr>
+            </w:pPr>
+          </w:p>
+          <w:p>
+            <w:pPr>
+              <w:widowControl w:val="0"/>
+              <w:spacing w:line="286" w:lineRule="auto"/>
+              <w:rPr>
+                <w:bCs/>
+              </w:rPr>
+            </w:pPr>
+          </w:p>
+          <w:p>
+            <w:pPr>
+              <w:widowControl w:val="0"/>
+              <w:spacing w:line="286" w:lineRule="auto"/>
+              <w:rPr>
+                <w:bCs/>
+              </w:rPr>
+            </w:pPr>
+            <w:r>
+              <w:rPr>
+                <w:bCs/>
+              </w:rPr>
+              <w:br/>
+              <w:t>{/charges}</w:t>
+            </w:r>
+          </w:p>
+        </w:tc>
+        <w:tc>
+          <w:tcPr>
+            <w:tcW w:w="3818" w:type="dxa"/>
+          </w:tcPr>
+          <w:p>
+            <w:pPr>
+              <w:widowControl w:val="0"/>
+              <w:spacing w:line="286" w:lineRule="auto"/>
+              <w:ind w:right="20"/>
+              <w:rPr>
+                <w:b/>
+                <w:color w:val="000000"/>
+              </w:rPr>
+            </w:pPr>
+            <w:r>
+              <w:t>{</w:t>
+            </w:r>
+            <w:proofErr w:type="spellStart"/>
+            <w:r>
+              <w:t>supervisionType</w:t>
+            </w:r>
+            <w:proofErr w:type="spellEnd"/>
+            <w:r>
+              <w:t>}</w:t>
+            </w:r>
+            <w:r>
+              <w:rPr>
+                <w:color w:val="000000"/>
+              </w:rPr>
+              <w:t xml:space="preserve"> </w:t>
+            </w:r>
+            <w:r>
+              <w:t>{</w:t>
+            </w:r>
+            <w:proofErr w:type="spellStart"/>
+            <w:r>
+              <w:t>supervisionStartDate</w:t>
+            </w:r>
+            <w:proofErr w:type="spellEnd"/>
+            <w:r>
+              <w:t>}</w:t>
+            </w:r>
+          </w:p>
+        </w:tc>
+      </w:tr>
+    </w:tbl>
     <w:p>
       <w:pPr>
         <w:widowControl w:val="0"/>
@@ -513,28 +603,38 @@
           <w:right w:val="nil"/>
           <w:between w:val="nil"/>
         </w:pBdr>
-        <w:spacing w:before="1166" w:line="286" w:lineRule="auto"/>
-        <w:ind w:left="6" w:right="2481" w:hanging="1"/>
+        <w:spacing w:before="600" w:line="286" w:lineRule="auto"/>
+        <w:ind w:right="2481"/>
+      </w:pPr>
+      <w:r>
         <w:rPr>
           <w:b/>
           <w:color w:val="000000"/>
         </w:rPr>
-      </w:pPr>
+        <w:t>Sentence Date Penalty Type Penalty Value Penalty Modifier</w:t>
+      </w:r>
       <w:r>
         <w:rPr>
           <w:b/>
           <w:color w:val="000000"/>
         </w:rPr>
-        <w:t>Sentence Date Penalty Type Penalty Value Penalty Modifier</w:t>
-      </w:r>
-      <w:r>
-        <w:rPr>
-          <w:b/>
-          <w:color w:val="000000"/>
-        </w:rPr>
         <w:br/>
       </w:r>
       <w:r>
+        <w:t>{</w:t>
+      </w:r>
+      <w:r>
+        <w:t>#</w:t>
+      </w:r>
+      <w:proofErr w:type="gramStart"/>
+      <w:r>
+        <w:t>penalties}</w:t>
+      </w:r>
+      <w:r>
+        <w:t>$</w:t>
+      </w:r>
+      <w:proofErr w:type="gramEnd"/>
+      <w:r>
         <w:t>SENTENCE_DATE</w:t>
       </w:r>
       <w:r>
@@ -623,10 +723,13 @@
         <w:t>}</w:t>
       </w:r>
       <w:r>
-        <w:rPr>
-          <w:color w:val="000000"/>
-        </w:rPr>
-        <w:t xml:space="preserve"> </w:t>
+        <w:br/>
+      </w:r>
+      <w:r>
+        <w:rPr>
+          <w:color w:val="000000"/>
+        </w:rPr>
+        <w:t>{/penalties}</w:t>
       </w:r>
     </w:p>
     <w:p>
@@ -697,7 +800,7 @@
           <w:right w:val="nil"/>
           <w:between w:val="nil"/>
         </w:pBdr>
-        <w:spacing w:before="1259" w:line="240" w:lineRule="auto"/>
+        <w:spacing w:before="3120" w:line="240" w:lineRule="auto"/>
         <w:rPr>
           <w:color w:val="000000"/>
         </w:rPr>
@@ -943,7 +1046,7 @@
   <w:p>
     <w:pPr>
       <w:widowControl w:val="0"/>
-      <w:spacing w:before="3931" w:line="240" w:lineRule="auto"/>
+      <w:spacing w:line="240" w:lineRule="auto"/>
       <w:jc w:val="center"/>
     </w:pPr>
     <w:r>
@@ -1412,6 +1515,7 @@
   <w:style w:type="paragraph" w:default="1" w:styleId="Normal">
     <w:name w:val="Normal"/>
     <w:qFormat/>
+    <w:rsid w:val="0086676C"/>
   </w:style>
   <w:style w:type="paragraph" w:styleId="Heading1">
     <w:name w:val="heading 1"/>
@@ -1602,6 +1706,69 @@
       <w:sz w:val="48"/>
       <w:szCs w:val="48"/>
     </w:rPr>
+  </w:style>
+  <w:style w:type="table" w:styleId="TableGrid">
+    <w:name w:val="Table Grid"/>
+    <w:basedOn w:val="TableNormal"/>
+    <w:uiPriority w:val="39"/>
+    <w:rsid w:val="0086676C"/>
+    <w:pPr>
+      <w:spacing w:line="240" w:lineRule="auto"/>
+    </w:pPr>
+    <w:tblPr>
+      <w:tblBorders>
+        <w:top w:val="single" w:sz="4" w:space="0" w:color="auto"/>
+        <w:left w:val="single" w:sz="4" w:space="0" w:color="auto"/>
+        <w:bottom w:val="single" w:sz="4" w:space="0" w:color="auto"/>
+        <w:right w:val="single" w:sz="4" w:space="0" w:color="auto"/>
+        <w:insideH w:val="single" w:sz="4" w:space="0" w:color="auto"/>
+        <w:insideV w:val="single" w:sz="4" w:space="0" w:color="auto"/>
+      </w:tblBorders>
+    </w:tblPr>
+  </w:style>
+  <w:style w:type="paragraph" w:styleId="Header">
+    <w:name w:val="header"/>
+    <w:basedOn w:val="Normal"/>
+    <w:link w:val="HeaderChar"/>
+    <w:uiPriority w:val="99"/>
+    <w:unhideWhenUsed/>
+    <w:rsid w:val="0086676C"/>
+    <w:pPr>
+      <w:tabs>
+        <w:tab w:val="center" w:pos="4680"/>
+        <w:tab w:val="right" w:pos="9360"/>
+      </w:tabs>
+      <w:spacing w:line="240" w:lineRule="auto"/>
+    </w:pPr>
+  </w:style>
+  <w:style w:type="character" w:customStyle="1" w:styleId="HeaderChar">
+    <w:name w:val="Header Char"/>
+    <w:basedOn w:val="DefaultParagraphFont"/>
+    <w:link w:val="Header"/>
+    <w:uiPriority w:val="99"/>
+    <w:rsid w:val="0086676C"/>
+  </w:style>
+  <w:style w:type="paragraph" w:styleId="Footer">
+    <w:name w:val="footer"/>
+    <w:basedOn w:val="Normal"/>
+    <w:link w:val="FooterChar"/>
+    <w:uiPriority w:val="99"/>
+    <w:unhideWhenUsed/>
+    <w:rsid w:val="0086676C"/>
+    <w:pPr>
+      <w:tabs>
+        <w:tab w:val="center" w:pos="4680"/>
+        <w:tab w:val="right" w:pos="9360"/>
+      </w:tabs>
+      <w:spacing w:line="240" w:lineRule="auto"/>
+    </w:pPr>
+  </w:style>
+  <w:style w:type="character" w:customStyle="1" w:styleId="FooterChar">
+    <w:name w:val="Footer Char"/>
+    <w:basedOn w:val="DefaultParagraphFont"/>
+    <w:link w:val="Footer"/>
+    <w:uiPriority w:val="99"/>
+    <w:rsid w:val="0086676C"/>
   </w:style>
 </w:styles>
 </file>

</xml_diff>

<commit_message>
[US_IA][Workflows] Reformat CBC form to match state layout (Recidiviz/recidiviz-dashboards#8877)
* add border to top element

* update docx template header

* clean up charge/penalty table in CBC form

* realign penalty table

* loop over all charges

* link charges and penalties via chargeExternalId

* pack penalties under associated charge before passing to docx filler

* Update docx form to align with web view

* wrap form in observer since we are accessing reactive data via formData

* make date fit

GitOrigin-RevId: f5ddd08c9b7199e8253180bef863ceae34369699
</commit_message>
<xml_diff>
--- a/libs/staff-shared-server/src/server/assets/workflowsTemplates/US_IA/cbc_discharge_report_template.docx
+++ b/libs/staff-shared-server/src/server/assets/workflowsTemplates/US_IA/cbc_discharge_report_template.docx
@@ -57,240 +57,86 @@
       </w:pPr>
       <w:r>
         <w:rPr>
+          <w:noProof/>
           <w:color w:val="000000"/>
           <w:sz w:val="23"/>
           <w:szCs w:val="23"/>
         </w:rPr>
-        <w:t xml:space="preserve">CBC DISCHARGE REPORT </w:t>
-      </w:r>
-    </w:p>
-    <w:p>
-      <w:pPr>
-        <w:widowControl w:val="0"/>
-        <w:pBdr>
-          <w:top w:val="nil"/>
-          <w:left w:val="nil"/>
-          <w:bottom w:val="nil"/>
-          <w:right w:val="nil"/>
-          <w:between w:val="nil"/>
-        </w:pBdr>
-        <w:spacing w:before="269" w:line="240" w:lineRule="auto"/>
-        <w:ind w:left="15"/>
+        <mc:AlternateContent>
+          <mc:Choice Requires="wps">
+            <w:drawing>
+              <wp:anchor distT="0" distB="0" distL="114300" distR="114300" simplePos="0" relativeHeight="251659264" behindDoc="0" locked="0" layoutInCell="1" allowOverlap="1" wp14:anchorId="269B9DEB" wp14:editId="0DB16C3D">
+                <wp:simplePos x="0" y="0"/>
+                <wp:positionH relativeFrom="column">
+                  <wp:posOffset>24130</wp:posOffset>
+                </wp:positionH>
+                <wp:positionV relativeFrom="paragraph">
+                  <wp:posOffset>207645</wp:posOffset>
+                </wp:positionV>
+                <wp:extent cx="7239000" cy="0"/>
+                <wp:effectExtent l="0" t="12700" r="12700" b="12700"/>
+                <wp:wrapNone/>
+                <wp:docPr id="1870923217" name="Straight Connector 1"/>
+                <wp:cNvGraphicFramePr/>
+                <a:graphic xmlns:a="http://schemas.openxmlformats.org/drawingml/2006/main">
+                  <a:graphicData uri="http://schemas.microsoft.com/office/word/2010/wordprocessingShape">
+                    <wps:wsp>
+                      <wps:cNvCnPr/>
+                      <wps:spPr>
+                        <a:xfrm>
+                          <a:off x="0" y="0"/>
+                          <a:ext cx="7239000" cy="0"/>
+                        </a:xfrm>
+                        <a:prstGeom prst="line">
+                          <a:avLst/>
+                        </a:prstGeom>
+                        <a:effectLst/>
+                      </wps:spPr>
+                      <wps:style>
+                        <a:lnRef idx="2">
+                          <a:schemeClr val="dk1"/>
+                        </a:lnRef>
+                        <a:fillRef idx="0">
+                          <a:schemeClr val="dk1"/>
+                        </a:fillRef>
+                        <a:effectRef idx="1">
+                          <a:schemeClr val="dk1"/>
+                        </a:effectRef>
+                        <a:fontRef idx="minor">
+                          <a:schemeClr val="tx1"/>
+                        </a:fontRef>
+                      </wps:style>
+                      <wps:bodyPr/>
+                    </wps:wsp>
+                  </a:graphicData>
+                </a:graphic>
+                <wp14:sizeRelH relativeFrom="margin">
+                  <wp14:pctWidth>0</wp14:pctWidth>
+                </wp14:sizeRelH>
+              </wp:anchor>
+            </w:drawing>
+          </mc:Choice>
+          <mc:Fallback>
+            <w:pict>
+              <v:line w14:anchorId="292F6C56" id="Straight Connector 1" o:spid="_x0000_s1026" style="position:absolute;z-index:251659264;visibility:visible;mso-wrap-style:square;mso-width-percent:0;mso-wrap-distance-left:9pt;mso-wrap-distance-top:0;mso-wrap-distance-right:9pt;mso-wrap-distance-bottom:0;mso-position-horizontal:absolute;mso-position-horizontal-relative:text;mso-position-vertical:absolute;mso-position-vertical-relative:text;mso-width-percent:0;mso-width-relative:margin" from="1.9pt,16.35pt" to="571.9pt,16.35pt" o:gfxdata="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" strokecolor="black [3200]" strokeweight="2pt"/>
+            </w:pict>
+          </mc:Fallback>
+        </mc:AlternateContent>
+      </w:r>
+      <w:r>
         <w:rPr>
           <w:color w:val="000000"/>
           <w:sz w:val="23"/>
           <w:szCs w:val="23"/>
         </w:rPr>
-      </w:pPr>
-      <w:r>
-        <w:rPr>
-          <w:color w:val="000000"/>
-          <w:sz w:val="23"/>
-          <w:szCs w:val="23"/>
-        </w:rPr>
-        <w:t>Date: {</w:t>
-      </w:r>
-      <w:proofErr w:type="spellStart"/>
-      <w:r>
-        <w:rPr>
-          <w:color w:val="000000"/>
-          <w:sz w:val="23"/>
-          <w:szCs w:val="23"/>
-        </w:rPr>
-        <w:t>todaysDate</w:t>
-      </w:r>
-      <w:proofErr w:type="spellEnd"/>
-      <w:r>
-        <w:rPr>
-          <w:color w:val="000000"/>
-          <w:sz w:val="23"/>
-          <w:szCs w:val="23"/>
-        </w:rPr>
-        <w:t>}</w:t>
-      </w:r>
-    </w:p>
-    <w:p>
-      <w:pPr>
-        <w:widowControl w:val="0"/>
-        <w:pBdr>
-          <w:top w:val="nil"/>
-          <w:left w:val="nil"/>
-          <w:bottom w:val="nil"/>
-          <w:right w:val="nil"/>
-          <w:between w:val="nil"/>
-        </w:pBdr>
-        <w:spacing w:before="126" w:line="240" w:lineRule="auto"/>
-        <w:ind w:left="18"/>
-        <w:rPr>
-          <w:color w:val="000000"/>
-          <w:sz w:val="23"/>
-          <w:szCs w:val="23"/>
-        </w:rPr>
-      </w:pPr>
-      <w:r>
-        <w:rPr>
-          <w:color w:val="000000"/>
-          <w:sz w:val="23"/>
-          <w:szCs w:val="23"/>
-        </w:rPr>
-        <w:t>ICON #: {</w:t>
-      </w:r>
-      <w:proofErr w:type="spellStart"/>
-      <w:r>
-        <w:rPr>
-          <w:color w:val="000000"/>
-          <w:sz w:val="23"/>
-          <w:szCs w:val="23"/>
-        </w:rPr>
-        <w:t>iconNumber</w:t>
-      </w:r>
-      <w:proofErr w:type="spellEnd"/>
-      <w:r>
-        <w:rPr>
-          <w:sz w:val="23"/>
-          <w:szCs w:val="23"/>
-        </w:rPr>
-        <w:t>}</w:t>
-      </w:r>
-    </w:p>
-    <w:p>
-      <w:pPr>
-        <w:widowControl w:val="0"/>
-        <w:pBdr>
-          <w:top w:val="nil"/>
-          <w:left w:val="nil"/>
-          <w:bottom w:val="nil"/>
-          <w:right w:val="nil"/>
-          <w:between w:val="nil"/>
-        </w:pBdr>
-        <w:spacing w:before="126" w:line="240" w:lineRule="auto"/>
-        <w:ind w:left="14"/>
-        <w:rPr>
-          <w:color w:val="000000"/>
-          <w:sz w:val="23"/>
-          <w:szCs w:val="23"/>
-        </w:rPr>
-      </w:pPr>
-      <w:r>
-        <w:rPr>
-          <w:color w:val="000000"/>
-          <w:sz w:val="23"/>
-          <w:szCs w:val="23"/>
-        </w:rPr>
-        <w:t>NAME: {</w:t>
-      </w:r>
-      <w:proofErr w:type="spellStart"/>
-      <w:r>
-        <w:rPr>
-          <w:color w:val="000000"/>
-          <w:sz w:val="23"/>
-          <w:szCs w:val="23"/>
-        </w:rPr>
-        <w:t>cl</w:t>
-      </w:r>
-      <w:r>
-        <w:rPr>
-          <w:sz w:val="23"/>
-          <w:szCs w:val="23"/>
-        </w:rPr>
-        <w:t>ientFullName</w:t>
-      </w:r>
-      <w:proofErr w:type="spellEnd"/>
-      <w:r>
-        <w:rPr>
-          <w:sz w:val="23"/>
-          <w:szCs w:val="23"/>
-        </w:rPr>
-        <w:t>}</w:t>
-      </w:r>
-    </w:p>
-    <w:p>
-      <w:pPr>
-        <w:widowControl w:val="0"/>
-        <w:pBdr>
-          <w:top w:val="nil"/>
-          <w:left w:val="nil"/>
-          <w:bottom w:val="nil"/>
-          <w:right w:val="nil"/>
-          <w:between w:val="nil"/>
-        </w:pBdr>
-        <w:spacing w:before="126" w:line="240" w:lineRule="auto"/>
-        <w:ind w:left="8"/>
-        <w:rPr>
-          <w:color w:val="000000"/>
-          <w:sz w:val="23"/>
-          <w:szCs w:val="23"/>
-        </w:rPr>
-        <w:sectPr>
-          <w:footerReference w:type="default" r:id="rId6"/>
-          <w:pgSz w:w="12300" w:h="15840"/>
-          <w:pgMar w:top="1537" w:right="457" w:bottom="276" w:left="372" w:header="0" w:footer="720" w:gutter="0"/>
-          <w:pgNumType w:start="1"/>
-          <w:cols w:space="720"/>
-        </w:sectPr>
-      </w:pPr>
-      <w:r>
-        <w:rPr>
-          <w:color w:val="000000"/>
-          <w:sz w:val="23"/>
-          <w:szCs w:val="23"/>
-        </w:rPr>
-        <w:t>CITIZENSHIP STATUS: {</w:t>
-      </w:r>
-      <w:proofErr w:type="spellStart"/>
-      <w:r>
-        <w:rPr>
-          <w:sz w:val="23"/>
-          <w:szCs w:val="23"/>
-        </w:rPr>
-        <w:t>usCitizenshipStatus</w:t>
-      </w:r>
-      <w:proofErr w:type="spellEnd"/>
-      <w:r>
-        <w:rPr>
-          <w:sz w:val="23"/>
-          <w:szCs w:val="23"/>
-        </w:rPr>
-        <w:t>}</w:t>
-      </w:r>
-    </w:p>
-    <w:p>
-      <w:pPr>
-        <w:widowControl w:val="0"/>
-        <w:pBdr>
-          <w:top w:val="nil"/>
-          <w:left w:val="nil"/>
-          <w:bottom w:val="nil"/>
-          <w:right w:val="nil"/>
-          <w:between w:val="nil"/>
-        </w:pBdr>
-        <w:spacing w:before="129" w:line="286" w:lineRule="auto"/>
-        <w:rPr>
-          <w:color w:val="000000"/>
-        </w:rPr>
-        <w:sectPr>
-          <w:type w:val="continuous"/>
-          <w:pgSz w:w="12300" w:h="15840"/>
-          <w:pgMar w:top="1537" w:right="1319" w:bottom="276" w:left="373" w:header="0" w:footer="720" w:gutter="0"/>
-          <w:cols w:num="3" w:space="720" w:equalWidth="0">
-            <w:col w:w="3540" w:space="0"/>
-            <w:col w:w="3540" w:space="0"/>
-            <w:col w:w="3540" w:space="0"/>
-          </w:cols>
-        </w:sectPr>
-      </w:pPr>
-      <w:r>
-        <w:rPr>
-          <w:color w:val="000000"/>
-        </w:rPr>
-        <w:t xml:space="preserve"> </w:t>
+        <w:t xml:space="preserve">CBC DISCHARGE REPORT </w:t>
       </w:r>
     </w:p>
     <w:tbl>
       <w:tblPr>
         <w:tblStyle w:val="TableGrid"/>
         <w:tblW w:w="0" w:type="auto"/>
-        <w:tblInd w:w="6" w:type="dxa"/>
+        <w:tblInd w:w="8" w:type="dxa"/>
         <w:tblBorders>
           <w:top w:val="none" w:sz="0" w:space="0" w:color="auto"/>
           <w:left w:val="none" w:sz="0" w:space="0" w:color="auto"/>
@@ -302,85 +148,67 @@
         <w:tblLook w:val="04A0" w:firstRow="1" w:lastRow="0" w:firstColumn="1" w:lastColumn="0" w:noHBand="0" w:noVBand="1"/>
       </w:tblPr>
       <w:tblGrid>
-        <w:gridCol w:w="3595"/>
-        <w:gridCol w:w="3504"/>
-        <w:gridCol w:w="3818"/>
+        <w:gridCol w:w="2692"/>
+        <w:gridCol w:w="8761"/>
       </w:tblGrid>
       <w:tr>
-        <w:trPr>
-          <w:trHeight w:val="875"/>
-        </w:trPr>
-        <w:tc>
-          <w:tcPr>
-            <w:tcW w:w="3595" w:type="dxa"/>
-          </w:tcPr>
-          <w:p>
-            <w:pPr>
-              <w:widowControl w:val="0"/>
-              <w:pBdr>
-                <w:top w:val="nil"/>
-                <w:left w:val="nil"/>
-                <w:bottom w:val="nil"/>
-                <w:right w:val="nil"/>
-                <w:between w:val="nil"/>
-              </w:pBdr>
-              <w:spacing w:line="245" w:lineRule="auto"/>
-              <w:rPr>
-                <w:b/>
-                <w:color w:val="000000"/>
-              </w:rPr>
-            </w:pPr>
-            <w:r>
-              <w:rPr>
-                <w:b/>
-                <w:color w:val="000000"/>
-              </w:rPr>
-              <w:t xml:space="preserve">Jurisdiction Cause Number Offense Description </w:t>
-            </w:r>
-          </w:p>
-        </w:tc>
-        <w:tc>
-          <w:tcPr>
-            <w:tcW w:w="3504" w:type="dxa"/>
-          </w:tcPr>
-          <w:p>
-            <w:pPr>
-              <w:widowControl w:val="0"/>
-              <w:spacing w:line="286" w:lineRule="auto"/>
-              <w:ind w:right="70"/>
-              <w:rPr>
-                <w:b/>
-                <w:color w:val="000000"/>
-              </w:rPr>
-            </w:pPr>
-            <w:r>
-              <w:rPr>
-                <w:b/>
-                <w:color w:val="000000"/>
-              </w:rPr>
-              <w:t>Charge Count Class TDD</w:t>
-            </w:r>
-          </w:p>
-        </w:tc>
-        <w:tc>
-          <w:tcPr>
-            <w:tcW w:w="3818" w:type="dxa"/>
-          </w:tcPr>
-          <w:p>
-            <w:pPr>
-              <w:widowControl w:val="0"/>
-              <w:spacing w:line="286" w:lineRule="auto"/>
-              <w:rPr>
-                <w:b/>
-                <w:color w:val="000000"/>
-              </w:rPr>
-            </w:pPr>
-            <w:r>
-              <w:rPr>
-                <w:b/>
-                <w:color w:val="000000"/>
-              </w:rPr>
-              <w:t>Supervision Status Start Date</w:t>
+        <w:tc>
+          <w:tcPr>
+            <w:tcW w:w="2692" w:type="dxa"/>
+          </w:tcPr>
+          <w:p>
+            <w:pPr>
+              <w:widowControl w:val="0"/>
+              <w:spacing w:before="126"/>
+              <w:rPr>
+                <w:sz w:val="23"/>
+                <w:szCs w:val="23"/>
+              </w:rPr>
+            </w:pPr>
+            <w:r>
+              <w:rPr>
+                <w:sz w:val="23"/>
+                <w:szCs w:val="23"/>
+              </w:rPr>
+              <w:t>Date:</w:t>
+            </w:r>
+          </w:p>
+        </w:tc>
+        <w:tc>
+          <w:tcPr>
+            <w:tcW w:w="8761" w:type="dxa"/>
+          </w:tcPr>
+          <w:p>
+            <w:pPr>
+              <w:widowControl w:val="0"/>
+              <w:spacing w:before="126"/>
+              <w:rPr>
+                <w:sz w:val="23"/>
+                <w:szCs w:val="23"/>
+              </w:rPr>
+            </w:pPr>
+            <w:r>
+              <w:rPr>
+                <w:sz w:val="23"/>
+                <w:szCs w:val="23"/>
+              </w:rPr>
+              <w:t>{</w:t>
+            </w:r>
+            <w:proofErr w:type="spellStart"/>
+            <w:r>
+              <w:rPr>
+                <w:sz w:val="23"/>
+                <w:szCs w:val="23"/>
+              </w:rPr>
+              <w:t>todaysDate</w:t>
+            </w:r>
+            <w:proofErr w:type="spellEnd"/>
+            <w:r>
+              <w:rPr>
+                <w:sz w:val="23"/>
+                <w:szCs w:val="23"/>
+              </w:rPr>
+              <w:t>}</w:t>
             </w:r>
           </w:p>
         </w:tc>
@@ -388,205 +216,195 @@
       <w:tr>
         <w:tc>
           <w:tcPr>
-            <w:tcW w:w="3595" w:type="dxa"/>
-          </w:tcPr>
-          <w:p>
-            <w:pPr>
-              <w:widowControl w:val="0"/>
-              <w:spacing w:line="286" w:lineRule="auto"/>
-              <w:ind w:right="520"/>
-            </w:pPr>
-            <w:r>
-              <w:t>{#</w:t>
-            </w:r>
-            <w:proofErr w:type="gramStart"/>
-            <w:r>
-              <w:t>charges}</w:t>
-            </w:r>
-            <w:r>
+            <w:tcW w:w="2692" w:type="dxa"/>
+          </w:tcPr>
+          <w:p>
+            <w:pPr>
+              <w:widowControl w:val="0"/>
+              <w:spacing w:before="126"/>
+              <w:rPr>
+                <w:sz w:val="23"/>
+                <w:szCs w:val="23"/>
+              </w:rPr>
+            </w:pPr>
+            <w:r>
+              <w:rPr>
+                <w:sz w:val="23"/>
+                <w:szCs w:val="23"/>
+              </w:rPr>
+              <w:t>ICON #:</w:t>
+            </w:r>
+          </w:p>
+        </w:tc>
+        <w:tc>
+          <w:tcPr>
+            <w:tcW w:w="8761" w:type="dxa"/>
+          </w:tcPr>
+          <w:p>
+            <w:pPr>
+              <w:widowControl w:val="0"/>
+              <w:spacing w:before="126"/>
+              <w:rPr>
+                <w:sz w:val="23"/>
+                <w:szCs w:val="23"/>
+              </w:rPr>
+            </w:pPr>
+            <w:r>
+              <w:rPr>
+                <w:color w:val="000000"/>
+                <w:sz w:val="23"/>
+                <w:szCs w:val="23"/>
+              </w:rPr>
               <w:t>{</w:t>
             </w:r>
-            <w:proofErr w:type="gramEnd"/>
-            <w:r>
-              <w:t>jurisdiction}</w:t>
-            </w:r>
-            <w:r>
-              <w:rPr>
-                <w:color w:val="000000"/>
-              </w:rPr>
-              <w:t xml:space="preserve"> </w:t>
-            </w:r>
-            <w:r>
+            <w:proofErr w:type="spellStart"/>
+            <w:r>
+              <w:rPr>
+                <w:color w:val="000000"/>
+                <w:sz w:val="23"/>
+                <w:szCs w:val="23"/>
+              </w:rPr>
+              <w:t>iconNumber</w:t>
+            </w:r>
+            <w:proofErr w:type="spellEnd"/>
+            <w:r>
+              <w:rPr>
+                <w:sz w:val="23"/>
+                <w:szCs w:val="23"/>
+              </w:rPr>
+              <w:t>}</w:t>
+            </w:r>
+          </w:p>
+        </w:tc>
+      </w:tr>
+      <w:tr>
+        <w:tc>
+          <w:tcPr>
+            <w:tcW w:w="2692" w:type="dxa"/>
+          </w:tcPr>
+          <w:p>
+            <w:pPr>
+              <w:widowControl w:val="0"/>
+              <w:spacing w:before="126"/>
+              <w:rPr>
+                <w:sz w:val="23"/>
+                <w:szCs w:val="23"/>
+              </w:rPr>
+            </w:pPr>
+            <w:r>
+              <w:rPr>
+                <w:sz w:val="23"/>
+                <w:szCs w:val="23"/>
+              </w:rPr>
+              <w:t>NAME:</w:t>
+            </w:r>
+          </w:p>
+        </w:tc>
+        <w:tc>
+          <w:tcPr>
+            <w:tcW w:w="8761" w:type="dxa"/>
+          </w:tcPr>
+          <w:p>
+            <w:pPr>
+              <w:widowControl w:val="0"/>
+              <w:spacing w:before="126"/>
+              <w:rPr>
+                <w:sz w:val="23"/>
+                <w:szCs w:val="23"/>
+              </w:rPr>
+            </w:pPr>
+            <w:r>
+              <w:rPr>
+                <w:sz w:val="23"/>
+                <w:szCs w:val="23"/>
+              </w:rPr>
               <w:t>{</w:t>
             </w:r>
             <w:proofErr w:type="spellStart"/>
             <w:r>
-              <w:t>causeNumber</w:t>
+              <w:rPr>
+                <w:color w:val="000000"/>
+                <w:sz w:val="23"/>
+                <w:szCs w:val="23"/>
+              </w:rPr>
+              <w:t>cl</w:t>
+            </w:r>
+            <w:r>
+              <w:rPr>
+                <w:sz w:val="23"/>
+                <w:szCs w:val="23"/>
+              </w:rPr>
+              <w:t>ientFullName</w:t>
             </w:r>
             <w:proofErr w:type="spellEnd"/>
             <w:r>
-              <w:t>} {description}</w:t>
-            </w:r>
-          </w:p>
-          <w:p>
-            <w:pPr>
-              <w:widowControl w:val="0"/>
-              <w:spacing w:line="286" w:lineRule="auto"/>
-              <w:ind w:right="520"/>
-            </w:pPr>
-          </w:p>
-          <w:p>
-            <w:pPr>
-              <w:widowControl w:val="0"/>
-              <w:spacing w:line="286" w:lineRule="auto"/>
-              <w:ind w:right="520"/>
-              <w:rPr>
-                <w:b/>
-                <w:color w:val="000000"/>
-              </w:rPr>
-            </w:pPr>
-            <w:r>
-              <w:t>{/charges}</w:t>
-            </w:r>
-          </w:p>
-        </w:tc>
-        <w:tc>
-          <w:tcPr>
-            <w:tcW w:w="3504" w:type="dxa"/>
-          </w:tcPr>
-          <w:p>
-            <w:pPr>
-              <w:widowControl w:val="0"/>
-              <w:spacing w:line="286" w:lineRule="auto"/>
-              <w:rPr>
-                <w:bCs/>
-              </w:rPr>
-            </w:pPr>
-            <w:r>
-              <w:rPr>
-                <w:bCs/>
-                <w:color w:val="000000"/>
+              <w:rPr>
+                <w:sz w:val="23"/>
+                <w:szCs w:val="23"/>
+              </w:rPr>
+              <w:t>}</w:t>
+            </w:r>
+          </w:p>
+        </w:tc>
+      </w:tr>
+      <w:tr>
+        <w:tc>
+          <w:tcPr>
+            <w:tcW w:w="2692" w:type="dxa"/>
+          </w:tcPr>
+          <w:p>
+            <w:pPr>
+              <w:widowControl w:val="0"/>
+              <w:spacing w:before="126"/>
+              <w:rPr>
+                <w:sz w:val="23"/>
+                <w:szCs w:val="23"/>
+              </w:rPr>
+            </w:pPr>
+            <w:r>
+              <w:rPr>
+                <w:sz w:val="23"/>
+                <w:szCs w:val="23"/>
+              </w:rPr>
+              <w:t>CITIZENSHIP STATUS:</w:t>
+            </w:r>
+          </w:p>
+        </w:tc>
+        <w:tc>
+          <w:tcPr>
+            <w:tcW w:w="8761" w:type="dxa"/>
+          </w:tcPr>
+          <w:p>
+            <w:pPr>
+              <w:widowControl w:val="0"/>
+              <w:spacing w:before="126"/>
+              <w:rPr>
+                <w:sz w:val="23"/>
+                <w:szCs w:val="23"/>
+              </w:rPr>
+            </w:pPr>
+            <w:r>
+              <w:rPr>
+                <w:color w:val="000000"/>
+                <w:sz w:val="23"/>
+                <w:szCs w:val="23"/>
               </w:rPr>
               <w:t>{</w:t>
             </w:r>
-            <w:r>
-              <w:rPr>
-                <w:bCs/>
-              </w:rPr>
-              <w:t>#</w:t>
-            </w:r>
-            <w:proofErr w:type="gramStart"/>
-            <w:r>
-              <w:rPr>
-                <w:bCs/>
-              </w:rPr>
-              <w:t>charges}{</w:t>
-            </w:r>
-            <w:proofErr w:type="gramEnd"/>
-            <w:r>
-              <w:rPr>
-                <w:bCs/>
-              </w:rPr>
-              <w:t>counts}</w:t>
-            </w:r>
-            <w:r>
-              <w:rPr>
-                <w:bCs/>
-                <w:color w:val="000000"/>
-              </w:rPr>
-              <w:t xml:space="preserve"> </w:t>
-            </w:r>
-            <w:r>
-              <w:rPr>
-                <w:bCs/>
-              </w:rPr>
-              <w:t>{statute}</w:t>
-            </w:r>
-          </w:p>
-          <w:p>
-            <w:pPr>
-              <w:widowControl w:val="0"/>
-              <w:spacing w:line="286" w:lineRule="auto"/>
-              <w:rPr>
-                <w:bCs/>
-              </w:rPr>
-            </w:pPr>
-          </w:p>
-          <w:p>
-            <w:pPr>
-              <w:widowControl w:val="0"/>
-              <w:spacing w:line="286" w:lineRule="auto"/>
-              <w:rPr>
-                <w:bCs/>
-              </w:rPr>
-            </w:pPr>
-          </w:p>
-          <w:p>
-            <w:pPr>
-              <w:widowControl w:val="0"/>
-              <w:spacing w:line="286" w:lineRule="auto"/>
-              <w:rPr>
-                <w:bCs/>
-              </w:rPr>
-            </w:pPr>
-          </w:p>
-          <w:p>
-            <w:pPr>
-              <w:widowControl w:val="0"/>
-              <w:spacing w:line="286" w:lineRule="auto"/>
-              <w:rPr>
-                <w:bCs/>
-              </w:rPr>
-            </w:pPr>
-            <w:r>
-              <w:rPr>
-                <w:bCs/>
-              </w:rPr>
-              <w:br/>
-              <w:t>{/charges}</w:t>
-            </w:r>
-          </w:p>
-        </w:tc>
-        <w:tc>
-          <w:tcPr>
-            <w:tcW w:w="3818" w:type="dxa"/>
-          </w:tcPr>
-          <w:p>
-            <w:pPr>
-              <w:widowControl w:val="0"/>
-              <w:spacing w:line="286" w:lineRule="auto"/>
-              <w:ind w:right="20"/>
-              <w:rPr>
-                <w:b/>
-                <w:color w:val="000000"/>
-              </w:rPr>
-            </w:pPr>
-            <w:r>
-              <w:t>{</w:t>
-            </w:r>
             <w:proofErr w:type="spellStart"/>
             <w:r>
-              <w:t>supervisionType</w:t>
+              <w:rPr>
+                <w:sz w:val="23"/>
+                <w:szCs w:val="23"/>
+              </w:rPr>
+              <w:t>usCitizenshipStatus</w:t>
             </w:r>
             <w:proofErr w:type="spellEnd"/>
             <w:r>
-              <w:t>}</w:t>
-            </w:r>
-            <w:r>
-              <w:rPr>
-                <w:color w:val="000000"/>
-              </w:rPr>
-              <w:t xml:space="preserve"> </w:t>
-            </w:r>
-            <w:r>
-              <w:t>{</w:t>
-            </w:r>
-            <w:proofErr w:type="spellStart"/>
-            <w:r>
-              <w:t>supervisionStartDate</w:t>
-            </w:r>
-            <w:proofErr w:type="spellEnd"/>
-            <w:r>
+              <w:rPr>
+                <w:sz w:val="23"/>
+                <w:szCs w:val="23"/>
+              </w:rPr>
               <w:t>}</w:t>
             </w:r>
           </w:p>
@@ -603,133 +421,1207 @@
           <w:right w:val="nil"/>
           <w:between w:val="nil"/>
         </w:pBdr>
-        <w:spacing w:before="600" w:line="286" w:lineRule="auto"/>
+        <w:spacing w:before="126" w:line="240" w:lineRule="auto"/>
+        <w:rPr>
+          <w:sz w:val="23"/>
+          <w:szCs w:val="23"/>
+        </w:rPr>
+        <w:sectPr>
+          <w:footerReference w:type="default" r:id="rId6"/>
+          <w:pgSz w:w="12300" w:h="15840"/>
+          <w:pgMar w:top="1537" w:right="457" w:bottom="276" w:left="372" w:header="0" w:footer="720" w:gutter="0"/>
+          <w:pgNumType w:start="1"/>
+          <w:cols w:space="720"/>
+        </w:sectPr>
+      </w:pPr>
+      <w:r>
+        <w:rPr>
+          <w:noProof/>
+          <w:color w:val="000000"/>
+          <w:sz w:val="23"/>
+          <w:szCs w:val="23"/>
+        </w:rPr>
+        <mc:AlternateContent>
+          <mc:Choice Requires="wps">
+            <w:drawing>
+              <wp:anchor distT="0" distB="0" distL="114300" distR="114300" simplePos="0" relativeHeight="251661312" behindDoc="0" locked="0" layoutInCell="1" allowOverlap="1" wp14:anchorId="5CCA7268" wp14:editId="39E4F02A">
+                <wp:simplePos x="0" y="0"/>
+                <wp:positionH relativeFrom="column">
+                  <wp:posOffset>0</wp:posOffset>
+                </wp:positionH>
+                <wp:positionV relativeFrom="paragraph">
+                  <wp:posOffset>120650</wp:posOffset>
+                </wp:positionV>
+                <wp:extent cx="7239000" cy="0"/>
+                <wp:effectExtent l="0" t="12700" r="12700" b="12700"/>
+                <wp:wrapNone/>
+                <wp:docPr id="1464612110" name="Straight Connector 1"/>
+                <wp:cNvGraphicFramePr/>
+                <a:graphic xmlns:a="http://schemas.openxmlformats.org/drawingml/2006/main">
+                  <a:graphicData uri="http://schemas.microsoft.com/office/word/2010/wordprocessingShape">
+                    <wps:wsp>
+                      <wps:cNvCnPr/>
+                      <wps:spPr>
+                        <a:xfrm>
+                          <a:off x="0" y="0"/>
+                          <a:ext cx="7239000" cy="0"/>
+                        </a:xfrm>
+                        <a:prstGeom prst="line">
+                          <a:avLst/>
+                        </a:prstGeom>
+                        <a:effectLst/>
+                      </wps:spPr>
+                      <wps:style>
+                        <a:lnRef idx="2">
+                          <a:schemeClr val="dk1"/>
+                        </a:lnRef>
+                        <a:fillRef idx="0">
+                          <a:schemeClr val="dk1"/>
+                        </a:fillRef>
+                        <a:effectRef idx="1">
+                          <a:schemeClr val="dk1"/>
+                        </a:effectRef>
+                        <a:fontRef idx="minor">
+                          <a:schemeClr val="tx1"/>
+                        </a:fontRef>
+                      </wps:style>
+                      <wps:bodyPr/>
+                    </wps:wsp>
+                  </a:graphicData>
+                </a:graphic>
+                <wp14:sizeRelH relativeFrom="margin">
+                  <wp14:pctWidth>0</wp14:pctWidth>
+                </wp14:sizeRelH>
+              </wp:anchor>
+            </w:drawing>
+          </mc:Choice>
+          <mc:Fallback>
+            <w:pict>
+              <v:line w14:anchorId="23B17B5F" id="Straight Connector 1" o:spid="_x0000_s1026" style="position:absolute;z-index:251661312;visibility:visible;mso-wrap-style:square;mso-width-percent:0;mso-wrap-distance-left:9pt;mso-wrap-distance-top:0;mso-wrap-distance-right:9pt;mso-wrap-distance-bottom:0;mso-position-horizontal:absolute;mso-position-horizontal-relative:text;mso-position-vertical:absolute;mso-position-vertical-relative:text;mso-width-percent:0;mso-width-relative:margin" from="0,9.5pt" to="570pt,9.5pt" o:gfxdata="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" strokecolor="black [3200]" strokeweight="2pt"/>
+            </w:pict>
+          </mc:Fallback>
+        </mc:AlternateContent>
+      </w:r>
+    </w:p>
+    <w:p>
+      <w:pPr>
+        <w:widowControl w:val="0"/>
+        <w:pBdr>
+          <w:top w:val="nil"/>
+          <w:left w:val="nil"/>
+          <w:bottom w:val="nil"/>
+          <w:right w:val="nil"/>
+          <w:between w:val="nil"/>
+        </w:pBdr>
+        <w:spacing w:line="286" w:lineRule="auto"/>
         <w:ind w:right="2481"/>
+        <w:rPr>
+          <w:bCs/>
+          <w:color w:val="000000"/>
+        </w:rPr>
       </w:pPr>
       <w:r>
         <w:rPr>
-          <w:b/>
+          <w:bCs/>
           <w:color w:val="000000"/>
         </w:rPr>
-        <w:t>Sentence Date Penalty Type Penalty Value Penalty Modifier</w:t>
-      </w:r>
-      <w:r>
-        <w:rPr>
-          <w:b/>
+        <w:t>{#charges}</w:t>
+      </w:r>
+    </w:p>
+    <w:tbl>
+      <w:tblPr>
+        <w:tblStyle w:val="TableGrid"/>
+        <w:tblW w:w="0" w:type="auto"/>
+        <w:tblLook w:val="04A0" w:firstRow="1" w:lastRow="0" w:firstColumn="1" w:lastColumn="0" w:noHBand="0" w:noVBand="1"/>
+      </w:tblPr>
+      <w:tblGrid>
+        <w:gridCol w:w="3568"/>
+        <w:gridCol w:w="60"/>
+        <w:gridCol w:w="1967"/>
+        <w:gridCol w:w="2012"/>
+        <w:gridCol w:w="2829"/>
+        <w:gridCol w:w="1023"/>
+      </w:tblGrid>
+      <w:tr>
+        <w:tc>
+          <w:tcPr>
+            <w:tcW w:w="3628" w:type="dxa"/>
+            <w:gridSpan w:val="2"/>
+            <w:tcBorders>
+              <w:top w:val="nil"/>
+              <w:left w:val="nil"/>
+              <w:bottom w:val="nil"/>
+              <w:right w:val="nil"/>
+            </w:tcBorders>
+          </w:tcPr>
+          <w:p>
+            <w:pPr>
+              <w:widowControl w:val="0"/>
+              <w:spacing w:line="286" w:lineRule="auto"/>
+              <w:rPr>
+                <w:b/>
+                <w:color w:val="000000"/>
+              </w:rPr>
+            </w:pPr>
+            <w:r>
+              <w:rPr>
+                <w:b/>
+                <w:color w:val="000000"/>
+              </w:rPr>
+              <w:t>Jurisdiction</w:t>
+            </w:r>
+          </w:p>
+        </w:tc>
+        <w:tc>
+          <w:tcPr>
+            <w:tcW w:w="1967" w:type="dxa"/>
+            <w:tcBorders>
+              <w:top w:val="nil"/>
+              <w:left w:val="nil"/>
+              <w:bottom w:val="nil"/>
+              <w:right w:val="nil"/>
+            </w:tcBorders>
+          </w:tcPr>
+          <w:p>
+            <w:pPr>
+              <w:widowControl w:val="0"/>
+              <w:spacing w:line="286" w:lineRule="auto"/>
+              <w:rPr>
+                <w:b/>
+                <w:color w:val="000000"/>
+              </w:rPr>
+            </w:pPr>
+            <w:r>
+              <w:rPr>
+                <w:b/>
+                <w:color w:val="000000"/>
+              </w:rPr>
+              <w:t>Cause Number</w:t>
+            </w:r>
+          </w:p>
+        </w:tc>
+        <w:tc>
+          <w:tcPr>
+            <w:tcW w:w="2012" w:type="dxa"/>
+            <w:tcBorders>
+              <w:top w:val="nil"/>
+              <w:left w:val="nil"/>
+              <w:bottom w:val="nil"/>
+              <w:right w:val="nil"/>
+            </w:tcBorders>
+          </w:tcPr>
+          <w:p>
+            <w:pPr>
+              <w:widowControl w:val="0"/>
+              <w:spacing w:line="286" w:lineRule="auto"/>
+              <w:rPr>
+                <w:b/>
+                <w:color w:val="000000"/>
+              </w:rPr>
+            </w:pPr>
+            <w:r>
+              <w:rPr>
+                <w:b/>
+                <w:color w:val="000000"/>
+              </w:rPr>
+              <w:t>Charge Count</w:t>
+            </w:r>
+          </w:p>
+        </w:tc>
+        <w:tc>
+          <w:tcPr>
+            <w:tcW w:w="2829" w:type="dxa"/>
+            <w:tcBorders>
+              <w:top w:val="nil"/>
+              <w:left w:val="nil"/>
+              <w:bottom w:val="nil"/>
+              <w:right w:val="nil"/>
+            </w:tcBorders>
+          </w:tcPr>
+          <w:p>
+            <w:pPr>
+              <w:widowControl w:val="0"/>
+              <w:spacing w:line="286" w:lineRule="auto"/>
+              <w:rPr>
+                <w:b/>
+                <w:color w:val="000000"/>
+              </w:rPr>
+            </w:pPr>
+            <w:r>
+              <w:rPr>
+                <w:b/>
+                <w:color w:val="000000"/>
+              </w:rPr>
+              <w:t>Class</w:t>
+            </w:r>
+          </w:p>
+        </w:tc>
+        <w:tc>
+          <w:tcPr>
+            <w:tcW w:w="1023" w:type="dxa"/>
+            <w:tcBorders>
+              <w:top w:val="nil"/>
+              <w:left w:val="nil"/>
+              <w:bottom w:val="nil"/>
+              <w:right w:val="nil"/>
+            </w:tcBorders>
+          </w:tcPr>
+          <w:p>
+            <w:pPr>
+              <w:widowControl w:val="0"/>
+              <w:spacing w:line="286" w:lineRule="auto"/>
+              <w:rPr>
+                <w:b/>
+                <w:color w:val="000000"/>
+              </w:rPr>
+            </w:pPr>
+            <w:r>
+              <w:rPr>
+                <w:b/>
+                <w:color w:val="000000"/>
+              </w:rPr>
+              <w:t>TDD</w:t>
+            </w:r>
+          </w:p>
+        </w:tc>
+      </w:tr>
+      <w:tr>
+        <w:tc>
+          <w:tcPr>
+            <w:tcW w:w="3628" w:type="dxa"/>
+            <w:gridSpan w:val="2"/>
+            <w:tcBorders>
+              <w:top w:val="nil"/>
+              <w:left w:val="nil"/>
+              <w:bottom w:val="nil"/>
+              <w:right w:val="nil"/>
+            </w:tcBorders>
+          </w:tcPr>
+          <w:p>
+            <w:pPr>
+              <w:widowControl w:val="0"/>
+              <w:spacing w:line="286" w:lineRule="auto"/>
+              <w:rPr>
+                <w:b/>
+                <w:color w:val="000000"/>
+              </w:rPr>
+            </w:pPr>
+            <w:r>
+              <w:rPr>
+                <w:b/>
+                <w:color w:val="000000"/>
+              </w:rPr>
+              <w:t>Offense Description</w:t>
+            </w:r>
+          </w:p>
+        </w:tc>
+        <w:tc>
+          <w:tcPr>
+            <w:tcW w:w="1967" w:type="dxa"/>
+            <w:tcBorders>
+              <w:top w:val="nil"/>
+              <w:left w:val="nil"/>
+              <w:bottom w:val="nil"/>
+              <w:right w:val="nil"/>
+            </w:tcBorders>
+          </w:tcPr>
+          <w:p>
+            <w:pPr>
+              <w:widowControl w:val="0"/>
+              <w:spacing w:line="286" w:lineRule="auto"/>
+              <w:rPr>
+                <w:bCs/>
+                <w:color w:val="000000"/>
+              </w:rPr>
+            </w:pPr>
+          </w:p>
+        </w:tc>
+        <w:tc>
+          <w:tcPr>
+            <w:tcW w:w="2012" w:type="dxa"/>
+            <w:tcBorders>
+              <w:top w:val="nil"/>
+              <w:left w:val="nil"/>
+              <w:bottom w:val="nil"/>
+              <w:right w:val="nil"/>
+            </w:tcBorders>
+          </w:tcPr>
+          <w:p>
+            <w:pPr>
+              <w:widowControl w:val="0"/>
+              <w:spacing w:line="286" w:lineRule="auto"/>
+              <w:rPr>
+                <w:bCs/>
+                <w:color w:val="000000"/>
+              </w:rPr>
+            </w:pPr>
+          </w:p>
+        </w:tc>
+        <w:tc>
+          <w:tcPr>
+            <w:tcW w:w="2829" w:type="dxa"/>
+            <w:tcBorders>
+              <w:top w:val="nil"/>
+              <w:left w:val="nil"/>
+              <w:bottom w:val="nil"/>
+              <w:right w:val="nil"/>
+            </w:tcBorders>
+          </w:tcPr>
+          <w:p>
+            <w:pPr>
+              <w:widowControl w:val="0"/>
+              <w:spacing w:line="286" w:lineRule="auto"/>
+              <w:rPr>
+                <w:bCs/>
+                <w:color w:val="000000"/>
+              </w:rPr>
+            </w:pPr>
+          </w:p>
+        </w:tc>
+        <w:tc>
+          <w:tcPr>
+            <w:tcW w:w="1023" w:type="dxa"/>
+            <w:tcBorders>
+              <w:top w:val="nil"/>
+              <w:left w:val="nil"/>
+              <w:bottom w:val="nil"/>
+              <w:right w:val="nil"/>
+            </w:tcBorders>
+          </w:tcPr>
+          <w:p>
+            <w:pPr>
+              <w:widowControl w:val="0"/>
+              <w:spacing w:line="286" w:lineRule="auto"/>
+              <w:rPr>
+                <w:bCs/>
+                <w:color w:val="000000"/>
+              </w:rPr>
+            </w:pPr>
+          </w:p>
+        </w:tc>
+      </w:tr>
+      <w:tr>
+        <w:tc>
+          <w:tcPr>
+            <w:tcW w:w="3628" w:type="dxa"/>
+            <w:gridSpan w:val="2"/>
+            <w:tcBorders>
+              <w:top w:val="nil"/>
+              <w:left w:val="nil"/>
+              <w:bottom w:val="nil"/>
+              <w:right w:val="nil"/>
+            </w:tcBorders>
+          </w:tcPr>
+          <w:p>
+            <w:pPr>
+              <w:widowControl w:val="0"/>
+              <w:spacing w:line="286" w:lineRule="auto"/>
+              <w:rPr>
+                <w:bCs/>
+                <w:color w:val="000000"/>
+              </w:rPr>
+            </w:pPr>
+            <w:r>
+              <w:rPr>
+                <w:bCs/>
+                <w:color w:val="000000"/>
+              </w:rPr>
+              <w:t>{jurisdiction}</w:t>
+            </w:r>
+          </w:p>
+        </w:tc>
+        <w:tc>
+          <w:tcPr>
+            <w:tcW w:w="1967" w:type="dxa"/>
+            <w:tcBorders>
+              <w:top w:val="nil"/>
+              <w:left w:val="nil"/>
+              <w:bottom w:val="nil"/>
+              <w:right w:val="nil"/>
+            </w:tcBorders>
+          </w:tcPr>
+          <w:p>
+            <w:pPr>
+              <w:widowControl w:val="0"/>
+              <w:spacing w:line="286" w:lineRule="auto"/>
+              <w:rPr>
+                <w:bCs/>
+                <w:color w:val="000000"/>
+              </w:rPr>
+            </w:pPr>
+            <w:r>
+              <w:rPr>
+                <w:bCs/>
+                <w:color w:val="000000"/>
+              </w:rPr>
+              <w:t>{</w:t>
+            </w:r>
+            <w:proofErr w:type="spellStart"/>
+            <w:r>
+              <w:rPr>
+                <w:bCs/>
+                <w:color w:val="000000"/>
+              </w:rPr>
+              <w:t>causeNumber</w:t>
+            </w:r>
+            <w:proofErr w:type="spellEnd"/>
+            <w:r>
+              <w:rPr>
+                <w:bCs/>
+                <w:color w:val="000000"/>
+              </w:rPr>
+              <w:t>}</w:t>
+            </w:r>
+          </w:p>
+        </w:tc>
+        <w:tc>
+          <w:tcPr>
+            <w:tcW w:w="2012" w:type="dxa"/>
+            <w:tcBorders>
+              <w:top w:val="nil"/>
+              <w:left w:val="nil"/>
+              <w:bottom w:val="nil"/>
+              <w:right w:val="nil"/>
+            </w:tcBorders>
+          </w:tcPr>
+          <w:p>
+            <w:pPr>
+              <w:widowControl w:val="0"/>
+              <w:spacing w:line="286" w:lineRule="auto"/>
+              <w:rPr>
+                <w:bCs/>
+                <w:color w:val="000000"/>
+              </w:rPr>
+            </w:pPr>
+            <w:r>
+              <w:rPr>
+                <w:bCs/>
+                <w:color w:val="000000"/>
+              </w:rPr>
+              <w:t>{counts}</w:t>
+            </w:r>
+          </w:p>
+        </w:tc>
+        <w:tc>
+          <w:tcPr>
+            <w:tcW w:w="2829" w:type="dxa"/>
+            <w:tcBorders>
+              <w:top w:val="nil"/>
+              <w:left w:val="nil"/>
+              <w:bottom w:val="nil"/>
+              <w:right w:val="nil"/>
+            </w:tcBorders>
+          </w:tcPr>
+          <w:p>
+            <w:pPr>
+              <w:widowControl w:val="0"/>
+              <w:spacing w:line="286" w:lineRule="auto"/>
+              <w:rPr>
+                <w:bCs/>
+                <w:color w:val="000000"/>
+              </w:rPr>
+            </w:pPr>
+            <w:r>
+              <w:rPr>
+                <w:bCs/>
+                <w:color w:val="000000"/>
+              </w:rPr>
+              <w:t>{classification}</w:t>
+            </w:r>
+          </w:p>
+        </w:tc>
+        <w:tc>
+          <w:tcPr>
+            <w:tcW w:w="1023" w:type="dxa"/>
+            <w:tcBorders>
+              <w:top w:val="nil"/>
+              <w:left w:val="nil"/>
+              <w:bottom w:val="nil"/>
+              <w:right w:val="nil"/>
+            </w:tcBorders>
+          </w:tcPr>
+          <w:p>
+            <w:pPr>
+              <w:widowControl w:val="0"/>
+              <w:spacing w:line="286" w:lineRule="auto"/>
+              <w:rPr>
+                <w:bCs/>
+                <w:color w:val="000000"/>
+              </w:rPr>
+            </w:pPr>
+            <w:r>
+              <w:rPr>
+                <w:bCs/>
+                <w:color w:val="000000"/>
+              </w:rPr>
+              <w:t>{</w:t>
+            </w:r>
+            <w:proofErr w:type="spellStart"/>
+            <w:r>
+              <w:rPr>
+                <w:bCs/>
+                <w:color w:val="000000"/>
+              </w:rPr>
+              <w:t>tdd</w:t>
+            </w:r>
+            <w:proofErr w:type="spellEnd"/>
+            <w:r>
+              <w:rPr>
+                <w:bCs/>
+                <w:color w:val="000000"/>
+              </w:rPr>
+              <w:t>}</w:t>
+            </w:r>
+          </w:p>
+        </w:tc>
+      </w:tr>
+      <w:tr>
+        <w:tc>
+          <w:tcPr>
+            <w:tcW w:w="11459" w:type="dxa"/>
+            <w:gridSpan w:val="6"/>
+            <w:tcBorders>
+              <w:top w:val="nil"/>
+              <w:left w:val="nil"/>
+              <w:bottom w:val="nil"/>
+              <w:right w:val="nil"/>
+            </w:tcBorders>
+          </w:tcPr>
+          <w:p>
+            <w:pPr>
+              <w:widowControl w:val="0"/>
+              <w:spacing w:after="120" w:line="286" w:lineRule="auto"/>
+              <w:rPr>
+                <w:bCs/>
+                <w:color w:val="000000"/>
+              </w:rPr>
+            </w:pPr>
+            <w:r>
+              <w:rPr>
+                <w:bCs/>
+                <w:color w:val="000000"/>
+              </w:rPr>
+              <w:t>{</w:t>
+            </w:r>
+            <w:r>
+              <w:rPr>
+                <w:bCs/>
+                <w:color w:val="000000"/>
+              </w:rPr>
+              <w:t>description</w:t>
+            </w:r>
+            <w:r>
+              <w:rPr>
+                <w:bCs/>
+                <w:color w:val="000000"/>
+              </w:rPr>
+              <w:t>}</w:t>
+            </w:r>
+          </w:p>
+        </w:tc>
+      </w:tr>
+      <w:tr>
+        <w:tc>
+          <w:tcPr>
+            <w:tcW w:w="5595" w:type="dxa"/>
+            <w:gridSpan w:val="3"/>
+            <w:tcBorders>
+              <w:top w:val="nil"/>
+              <w:left w:val="nil"/>
+              <w:bottom w:val="nil"/>
+              <w:right w:val="nil"/>
+            </w:tcBorders>
+          </w:tcPr>
+          <w:p>
+            <w:pPr>
+              <w:widowControl w:val="0"/>
+              <w:spacing w:line="286" w:lineRule="auto"/>
+              <w:rPr>
+                <w:b/>
+                <w:color w:val="000000"/>
+              </w:rPr>
+            </w:pPr>
+            <w:r>
+              <w:rPr>
+                <w:b/>
+                <w:color w:val="000000"/>
+              </w:rPr>
+              <w:t>Supervision Status</w:t>
+            </w:r>
+          </w:p>
+        </w:tc>
+        <w:tc>
+          <w:tcPr>
+            <w:tcW w:w="5864" w:type="dxa"/>
+            <w:gridSpan w:val="3"/>
+            <w:tcBorders>
+              <w:top w:val="nil"/>
+              <w:left w:val="nil"/>
+              <w:bottom w:val="nil"/>
+              <w:right w:val="nil"/>
+            </w:tcBorders>
+          </w:tcPr>
+          <w:p>
+            <w:pPr>
+              <w:widowControl w:val="0"/>
+              <w:spacing w:line="286" w:lineRule="auto"/>
+              <w:rPr>
+                <w:b/>
+                <w:color w:val="000000"/>
+              </w:rPr>
+            </w:pPr>
+            <w:r>
+              <w:rPr>
+                <w:b/>
+                <w:color w:val="000000"/>
+              </w:rPr>
+              <w:t>Start Date</w:t>
+            </w:r>
+          </w:p>
+        </w:tc>
+      </w:tr>
+      <w:tr>
+        <w:tc>
+          <w:tcPr>
+            <w:tcW w:w="5595" w:type="dxa"/>
+            <w:gridSpan w:val="3"/>
+            <w:tcBorders>
+              <w:top w:val="nil"/>
+              <w:left w:val="nil"/>
+              <w:bottom w:val="nil"/>
+              <w:right w:val="nil"/>
+            </w:tcBorders>
+          </w:tcPr>
+          <w:p>
+            <w:pPr>
+              <w:widowControl w:val="0"/>
+              <w:spacing w:after="120" w:line="286" w:lineRule="auto"/>
+              <w:rPr>
+                <w:bCs/>
+                <w:color w:val="000000"/>
+              </w:rPr>
+            </w:pPr>
+            <w:r>
+              <w:rPr>
+                <w:bCs/>
+                <w:color w:val="000000"/>
+              </w:rPr>
+              <w:t>{</w:t>
+            </w:r>
+            <w:proofErr w:type="spellStart"/>
+            <w:r>
+              <w:rPr>
+                <w:bCs/>
+                <w:color w:val="000000"/>
+              </w:rPr>
+              <w:t>supervision</w:t>
+            </w:r>
+            <w:r>
+              <w:rPr>
+                <w:bCs/>
+                <w:color w:val="000000"/>
+              </w:rPr>
+              <w:t>Type</w:t>
+            </w:r>
+            <w:proofErr w:type="spellEnd"/>
+            <w:r>
+              <w:rPr>
+                <w:bCs/>
+                <w:color w:val="000000"/>
+              </w:rPr>
+              <w:t>}</w:t>
+            </w:r>
+          </w:p>
+        </w:tc>
+        <w:tc>
+          <w:tcPr>
+            <w:tcW w:w="5864" w:type="dxa"/>
+            <w:gridSpan w:val="3"/>
+            <w:tcBorders>
+              <w:top w:val="nil"/>
+              <w:left w:val="nil"/>
+              <w:bottom w:val="nil"/>
+              <w:right w:val="nil"/>
+            </w:tcBorders>
+          </w:tcPr>
+          <w:p>
+            <w:pPr>
+              <w:widowControl w:val="0"/>
+              <w:spacing w:line="286" w:lineRule="auto"/>
+              <w:rPr>
+                <w:bCs/>
+                <w:color w:val="000000"/>
+              </w:rPr>
+            </w:pPr>
+            <w:r>
+              <w:rPr>
+                <w:bCs/>
+                <w:color w:val="000000"/>
+              </w:rPr>
+              <w:t>{</w:t>
+            </w:r>
+            <w:proofErr w:type="spellStart"/>
+            <w:r>
+              <w:rPr>
+                <w:bCs/>
+                <w:color w:val="000000"/>
+              </w:rPr>
+              <w:t>supervisionStartDate</w:t>
+            </w:r>
+            <w:proofErr w:type="spellEnd"/>
+            <w:r>
+              <w:rPr>
+                <w:bCs/>
+                <w:color w:val="000000"/>
+              </w:rPr>
+              <w:t>}</w:t>
+            </w:r>
+          </w:p>
+        </w:tc>
+      </w:tr>
+      <w:tr>
+        <w:tc>
+          <w:tcPr>
+            <w:tcW w:w="3568" w:type="dxa"/>
+            <w:tcBorders>
+              <w:top w:val="nil"/>
+              <w:left w:val="nil"/>
+              <w:bottom w:val="nil"/>
+              <w:right w:val="nil"/>
+            </w:tcBorders>
+          </w:tcPr>
+          <w:p>
+            <w:pPr>
+              <w:widowControl w:val="0"/>
+              <w:spacing w:line="286" w:lineRule="auto"/>
+              <w:rPr>
+                <w:b/>
+                <w:color w:val="000000"/>
+              </w:rPr>
+            </w:pPr>
+            <w:r>
+              <w:rPr>
+                <w:b/>
+                <w:color w:val="000000"/>
+              </w:rPr>
+              <w:t>Sentence Date</w:t>
+            </w:r>
+          </w:p>
+        </w:tc>
+        <w:tc>
+          <w:tcPr>
+            <w:tcW w:w="2027" w:type="dxa"/>
+            <w:gridSpan w:val="2"/>
+            <w:tcBorders>
+              <w:top w:val="nil"/>
+              <w:left w:val="nil"/>
+              <w:bottom w:val="nil"/>
+              <w:right w:val="nil"/>
+            </w:tcBorders>
+          </w:tcPr>
+          <w:p>
+            <w:pPr>
+              <w:widowControl w:val="0"/>
+              <w:spacing w:line="286" w:lineRule="auto"/>
+              <w:rPr>
+                <w:b/>
+                <w:color w:val="000000"/>
+              </w:rPr>
+            </w:pPr>
+            <w:r>
+              <w:rPr>
+                <w:b/>
+                <w:color w:val="000000"/>
+              </w:rPr>
+              <w:t>Penalty Type</w:t>
+            </w:r>
+          </w:p>
+        </w:tc>
+        <w:tc>
+          <w:tcPr>
+            <w:tcW w:w="2012" w:type="dxa"/>
+            <w:tcBorders>
+              <w:top w:val="nil"/>
+              <w:left w:val="nil"/>
+              <w:bottom w:val="nil"/>
+              <w:right w:val="nil"/>
+            </w:tcBorders>
+          </w:tcPr>
+          <w:p>
+            <w:pPr>
+              <w:widowControl w:val="0"/>
+              <w:spacing w:line="286" w:lineRule="auto"/>
+              <w:rPr>
+                <w:b/>
+                <w:color w:val="000000"/>
+              </w:rPr>
+            </w:pPr>
+            <w:r>
+              <w:rPr>
+                <w:b/>
+                <w:color w:val="000000"/>
+              </w:rPr>
+              <w:t>Penalty Value</w:t>
+            </w:r>
+          </w:p>
+        </w:tc>
+        <w:tc>
+          <w:tcPr>
+            <w:tcW w:w="3852" w:type="dxa"/>
+            <w:gridSpan w:val="2"/>
+            <w:tcBorders>
+              <w:top w:val="nil"/>
+              <w:left w:val="nil"/>
+              <w:bottom w:val="nil"/>
+              <w:right w:val="nil"/>
+            </w:tcBorders>
+          </w:tcPr>
+          <w:p>
+            <w:pPr>
+              <w:widowControl w:val="0"/>
+              <w:spacing w:line="286" w:lineRule="auto"/>
+              <w:rPr>
+                <w:b/>
+                <w:color w:val="000000"/>
+              </w:rPr>
+            </w:pPr>
+            <w:r>
+              <w:rPr>
+                <w:b/>
+                <w:color w:val="000000"/>
+              </w:rPr>
+              <w:t>Penalty Modifier</w:t>
+            </w:r>
+          </w:p>
+        </w:tc>
+      </w:tr>
+      <w:tr>
+        <w:tc>
+          <w:tcPr>
+            <w:tcW w:w="3568" w:type="dxa"/>
+            <w:tcBorders>
+              <w:top w:val="nil"/>
+              <w:left w:val="nil"/>
+              <w:bottom w:val="nil"/>
+              <w:right w:val="nil"/>
+            </w:tcBorders>
+          </w:tcPr>
+          <w:p>
+            <w:pPr>
+              <w:widowControl w:val="0"/>
+              <w:spacing w:line="286" w:lineRule="auto"/>
+              <w:rPr>
+                <w:bCs/>
+                <w:color w:val="000000"/>
+              </w:rPr>
+            </w:pPr>
+            <w:r>
+              <w:rPr>
+                <w:bCs/>
+                <w:color w:val="000000"/>
+              </w:rPr>
+              <w:t>{#</w:t>
+            </w:r>
+            <w:proofErr w:type="gramStart"/>
+            <w:r>
+              <w:rPr>
+                <w:bCs/>
+                <w:color w:val="000000"/>
+              </w:rPr>
+              <w:t>chargePenalties}{</w:t>
+            </w:r>
+            <w:proofErr w:type="gramEnd"/>
+            <w:r>
+              <w:rPr>
+                <w:bCs/>
+                <w:color w:val="000000"/>
+              </w:rPr>
+              <w:t>sentenceDate}</w:t>
+            </w:r>
+          </w:p>
+        </w:tc>
+        <w:tc>
+          <w:tcPr>
+            <w:tcW w:w="2027" w:type="dxa"/>
+            <w:gridSpan w:val="2"/>
+            <w:tcBorders>
+              <w:top w:val="nil"/>
+              <w:left w:val="nil"/>
+              <w:bottom w:val="nil"/>
+              <w:right w:val="nil"/>
+            </w:tcBorders>
+          </w:tcPr>
+          <w:p>
+            <w:pPr>
+              <w:widowControl w:val="0"/>
+              <w:spacing w:line="286" w:lineRule="auto"/>
+              <w:rPr>
+                <w:bCs/>
+                <w:color w:val="000000"/>
+              </w:rPr>
+            </w:pPr>
+            <w:r>
+              <w:rPr>
+                <w:bCs/>
+                <w:color w:val="000000"/>
+              </w:rPr>
+              <w:t>{</w:t>
+            </w:r>
+            <w:proofErr w:type="spellStart"/>
+            <w:r>
+              <w:rPr>
+                <w:bCs/>
+                <w:color w:val="000000"/>
+              </w:rPr>
+              <w:t>p</w:t>
+            </w:r>
+            <w:r>
+              <w:rPr>
+                <w:bCs/>
+                <w:color w:val="000000"/>
+              </w:rPr>
+              <w:t>enaltyType</w:t>
+            </w:r>
+            <w:proofErr w:type="spellEnd"/>
+            <w:r>
+              <w:rPr>
+                <w:bCs/>
+                <w:color w:val="000000"/>
+              </w:rPr>
+              <w:t>}</w:t>
+            </w:r>
+          </w:p>
+        </w:tc>
+        <w:tc>
+          <w:tcPr>
+            <w:tcW w:w="2012" w:type="dxa"/>
+            <w:tcBorders>
+              <w:top w:val="nil"/>
+              <w:left w:val="nil"/>
+              <w:bottom w:val="nil"/>
+              <w:right w:val="nil"/>
+            </w:tcBorders>
+          </w:tcPr>
+          <w:p>
+            <w:pPr>
+              <w:widowControl w:val="0"/>
+              <w:spacing w:line="286" w:lineRule="auto"/>
+              <w:rPr>
+                <w:bCs/>
+                <w:color w:val="000000"/>
+              </w:rPr>
+            </w:pPr>
+            <w:r>
+              <w:rPr>
+                <w:bCs/>
+                <w:color w:val="000000"/>
+              </w:rPr>
+              <w:t>{</w:t>
+            </w:r>
+            <w:proofErr w:type="spellStart"/>
+            <w:r>
+              <w:rPr>
+                <w:bCs/>
+                <w:color w:val="000000"/>
+              </w:rPr>
+              <w:t>p</w:t>
+            </w:r>
+            <w:r>
+              <w:rPr>
+                <w:bCs/>
+                <w:color w:val="000000"/>
+              </w:rPr>
+              <w:t>enaltyValue</w:t>
+            </w:r>
+            <w:proofErr w:type="spellEnd"/>
+            <w:r>
+              <w:rPr>
+                <w:bCs/>
+                <w:color w:val="000000"/>
+              </w:rPr>
+              <w:t>}</w:t>
+            </w:r>
+          </w:p>
+        </w:tc>
+        <w:tc>
+          <w:tcPr>
+            <w:tcW w:w="3852" w:type="dxa"/>
+            <w:gridSpan w:val="2"/>
+            <w:tcBorders>
+              <w:top w:val="nil"/>
+              <w:left w:val="nil"/>
+              <w:bottom w:val="nil"/>
+              <w:right w:val="nil"/>
+            </w:tcBorders>
+          </w:tcPr>
+          <w:p>
+            <w:pPr>
+              <w:widowControl w:val="0"/>
+              <w:spacing w:line="286" w:lineRule="auto"/>
+              <w:rPr>
+                <w:bCs/>
+                <w:color w:val="000000"/>
+              </w:rPr>
+            </w:pPr>
+            <w:r>
+              <w:rPr>
+                <w:bCs/>
+                <w:color w:val="000000"/>
+              </w:rPr>
+              <w:t>{</w:t>
+            </w:r>
+            <w:proofErr w:type="spellStart"/>
+            <w:r>
+              <w:rPr>
+                <w:bCs/>
+                <w:color w:val="000000"/>
+              </w:rPr>
+              <w:t>p</w:t>
+            </w:r>
+            <w:r>
+              <w:rPr>
+                <w:bCs/>
+                <w:color w:val="000000"/>
+              </w:rPr>
+              <w:t>enaltyModifier</w:t>
+            </w:r>
+            <w:proofErr w:type="spellEnd"/>
+            <w:r>
+              <w:rPr>
+                <w:bCs/>
+                <w:color w:val="000000"/>
+              </w:rPr>
+              <w:t>}{/</w:t>
+            </w:r>
+            <w:proofErr w:type="spellStart"/>
+            <w:r>
+              <w:rPr>
+                <w:bCs/>
+                <w:color w:val="000000"/>
+              </w:rPr>
+              <w:t>chargePenalties</w:t>
+            </w:r>
+            <w:proofErr w:type="spellEnd"/>
+            <w:r>
+              <w:rPr>
+                <w:bCs/>
+                <w:color w:val="000000"/>
+              </w:rPr>
+              <w:t>}</w:t>
+            </w:r>
+          </w:p>
+        </w:tc>
+      </w:tr>
+    </w:tbl>
+    <w:p>
+      <w:pPr>
+        <w:widowControl w:val="0"/>
+        <w:pBdr>
+          <w:top w:val="nil"/>
+          <w:left w:val="nil"/>
+          <w:bottom w:val="nil"/>
+          <w:right w:val="nil"/>
+          <w:between w:val="nil"/>
+        </w:pBdr>
+        <w:spacing w:line="286" w:lineRule="auto"/>
+        <w:ind w:right="2481"/>
+        <w:rPr>
+          <w:bCs/>
           <w:color w:val="000000"/>
         </w:rPr>
-        <w:br/>
-      </w:r>
-      <w:r>
-        <w:t>{</w:t>
-      </w:r>
-      <w:r>
-        <w:t>#</w:t>
-      </w:r>
-      <w:proofErr w:type="gramStart"/>
-      <w:r>
-        <w:t>penalties}</w:t>
-      </w:r>
-      <w:r>
-        <w:t>$</w:t>
-      </w:r>
-      <w:proofErr w:type="gramEnd"/>
-      <w:r>
-        <w:t>SENTENCE_DATE</w:t>
-      </w:r>
-      <w:r>
-        <w:rPr>
+      </w:pPr>
+      <w:r>
+        <w:rPr>
+          <w:noProof/>
           <w:color w:val="000000"/>
-        </w:rPr>
-        <w:t xml:space="preserve"> </w:t>
-      </w:r>
-      <w:r>
-        <w:t>{</w:t>
-      </w:r>
-      <w:proofErr w:type="spellStart"/>
-      <w:r>
-        <w:t>sentencePenatlyType</w:t>
-      </w:r>
-      <w:proofErr w:type="spellEnd"/>
-      <w:r>
-        <w:t>}</w:t>
-      </w:r>
-      <w:r>
-        <w:rPr>
+          <w:sz w:val="23"/>
+          <w:szCs w:val="23"/>
+        </w:rPr>
+        <mc:AlternateContent>
+          <mc:Choice Requires="wps">
+            <w:drawing>
+              <wp:anchor distT="0" distB="0" distL="114300" distR="114300" simplePos="0" relativeHeight="251663360" behindDoc="0" locked="0" layoutInCell="1" allowOverlap="1" wp14:anchorId="2EF62464" wp14:editId="33DEDBEF">
+                <wp:simplePos x="0" y="0"/>
+                <wp:positionH relativeFrom="column">
+                  <wp:posOffset>0</wp:posOffset>
+                </wp:positionH>
+                <wp:positionV relativeFrom="paragraph">
+                  <wp:posOffset>12700</wp:posOffset>
+                </wp:positionV>
+                <wp:extent cx="7239000" cy="0"/>
+                <wp:effectExtent l="0" t="12700" r="12700" b="12700"/>
+                <wp:wrapNone/>
+                <wp:docPr id="1179323040" name="Straight Connector 1"/>
+                <wp:cNvGraphicFramePr/>
+                <a:graphic xmlns:a="http://schemas.openxmlformats.org/drawingml/2006/main">
+                  <a:graphicData uri="http://schemas.microsoft.com/office/word/2010/wordprocessingShape">
+                    <wps:wsp>
+                      <wps:cNvCnPr/>
+                      <wps:spPr>
+                        <a:xfrm>
+                          <a:off x="0" y="0"/>
+                          <a:ext cx="7239000" cy="0"/>
+                        </a:xfrm>
+                        <a:prstGeom prst="line">
+                          <a:avLst/>
+                        </a:prstGeom>
+                        <a:effectLst/>
+                      </wps:spPr>
+                      <wps:style>
+                        <a:lnRef idx="2">
+                          <a:schemeClr val="dk1"/>
+                        </a:lnRef>
+                        <a:fillRef idx="0">
+                          <a:schemeClr val="dk1"/>
+                        </a:fillRef>
+                        <a:effectRef idx="1">
+                          <a:schemeClr val="dk1"/>
+                        </a:effectRef>
+                        <a:fontRef idx="minor">
+                          <a:schemeClr val="tx1"/>
+                        </a:fontRef>
+                      </wps:style>
+                      <wps:bodyPr/>
+                    </wps:wsp>
+                  </a:graphicData>
+                </a:graphic>
+                <wp14:sizeRelH relativeFrom="margin">
+                  <wp14:pctWidth>0</wp14:pctWidth>
+                </wp14:sizeRelH>
+              </wp:anchor>
+            </w:drawing>
+          </mc:Choice>
+          <mc:Fallback>
+            <w:pict>
+              <v:line w14:anchorId="3D198129" id="Straight Connector 1" o:spid="_x0000_s1026" style="position:absolute;z-index:251663360;visibility:visible;mso-wrap-style:square;mso-width-percent:0;mso-wrap-distance-left:9pt;mso-wrap-distance-top:0;mso-wrap-distance-right:9pt;mso-wrap-distance-bottom:0;mso-position-horizontal:absolute;mso-position-horizontal-relative:text;mso-position-vertical:absolute;mso-position-vertical-relative:text;mso-width-percent:0;mso-width-relative:margin" from="0,1pt" to="570pt,1pt" o:gfxdata="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" strokecolor="black [3200]" strokeweight="2pt"/>
+            </w:pict>
+          </mc:Fallback>
+        </mc:AlternateContent>
+      </w:r>
+    </w:p>
+    <w:p>
+      <w:pPr>
+        <w:widowControl w:val="0"/>
+        <w:pBdr>
+          <w:top w:val="nil"/>
+          <w:left w:val="nil"/>
+          <w:bottom w:val="nil"/>
+          <w:right w:val="nil"/>
+          <w:between w:val="nil"/>
+        </w:pBdr>
+        <w:spacing w:line="286" w:lineRule="auto"/>
+        <w:ind w:right="2481"/>
+        <w:rPr>
+          <w:bCs/>
           <w:color w:val="000000"/>
         </w:rPr>
-        <w:t xml:space="preserve"> </w:t>
-      </w:r>
-      <w:r>
-        <w:t>{</w:t>
-      </w:r>
-      <w:proofErr w:type="spellStart"/>
-      <w:r>
-        <w:t>penaltyDays</w:t>
-      </w:r>
-      <w:proofErr w:type="spellEnd"/>
-      <w:r>
-        <w:t>}</w:t>
-      </w:r>
-      <w:r>
-        <w:rPr>
+      </w:pPr>
+      <w:r>
+        <w:rPr>
+          <w:bCs/>
           <w:color w:val="000000"/>
         </w:rPr>
-        <w:t xml:space="preserve">, </w:t>
-      </w:r>
-      <w:r>
-        <w:t>{</w:t>
-      </w:r>
-      <w:proofErr w:type="spellStart"/>
-      <w:r>
-        <w:t>penaltyMonths</w:t>
-      </w:r>
-      <w:proofErr w:type="spellEnd"/>
-      <w:r>
-        <w:t>}</w:t>
-      </w:r>
-      <w:r>
-        <w:rPr>
-          <w:color w:val="000000"/>
-        </w:rPr>
-        <w:t xml:space="preserve">, </w:t>
-      </w:r>
-      <w:r>
-        <w:t>{</w:t>
-      </w:r>
-      <w:proofErr w:type="spellStart"/>
-      <w:r>
-        <w:t>penaltyYears</w:t>
-      </w:r>
-      <w:proofErr w:type="spellEnd"/>
-      <w:r>
-        <w:t>}</w:t>
-      </w:r>
-      <w:r>
-        <w:rPr>
-          <w:color w:val="000000"/>
-        </w:rPr>
-        <w:t xml:space="preserve"> </w:t>
-      </w:r>
-      <w:r>
-        <w:t>{</w:t>
-      </w:r>
-      <w:proofErr w:type="spellStart"/>
-      <w:r>
-        <w:t>sentencePenaltyModifier</w:t>
-      </w:r>
-      <w:proofErr w:type="spellEnd"/>
-      <w:r>
-        <w:t>}</w:t>
-      </w:r>
-      <w:r>
-        <w:br/>
-      </w:r>
-      <w:r>
-        <w:rPr>
-          <w:color w:val="000000"/>
-        </w:rPr>
-        <w:t>{/penalties}</w:t>
+        <w:t>{/charges}</w:t>
       </w:r>
     </w:p>
     <w:p>

</xml_diff>

<commit_message>
[US_IA][Workflows] Reformat signature area of CBC form and add signature flow (Recidiviz/recidiviz-dashboards#8898)
* add text area for status and recommendations

* reformat signature section and add fields for district supervisor information

* clean up footer

* select current staff from list of supervisors

* clean up signature area in prep for signatures

* Add click-to-sign feature to officer side

* add signature button to officer side of cbc form with gating

* extract signature field and button into shared component

* add supervisor signature to cbc and prevent signing by officer who signed form

* push cbc footer to bottom

* update cbc template

* fix font family and add helper to form class

GitOrigin-RevId: 225239a8fb0de61d59a887b1ae0aa759accfcc08
</commit_message>
<xml_diff>
--- a/libs/staff-shared-server/src/server/assets/workflowsTemplates/US_IA/cbc_discharge_report_template.docx
+++ b/libs/staff-shared-server/src/server/assets/workflowsTemplates/US_IA/cbc_discharge_report_template.docx
@@ -118,7 +118,7 @@
           </mc:Choice>
           <mc:Fallback>
             <w:pict>
-              <v:line w14:anchorId="292F6C56" id="Straight Connector 1" o:spid="_x0000_s1026" style="position:absolute;z-index:251659264;visibility:visible;mso-wrap-style:square;mso-width-percent:0;mso-wrap-distance-left:9pt;mso-wrap-distance-top:0;mso-wrap-distance-right:9pt;mso-wrap-distance-bottom:0;mso-position-horizontal:absolute;mso-position-horizontal-relative:text;mso-position-vertical:absolute;mso-position-vertical-relative:text;mso-width-percent:0;mso-width-relative:margin" from="1.9pt,16.35pt" to="571.9pt,16.35pt" o:gfxdata="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" strokecolor="black [3200]" strokeweight="2pt"/>
+              <v:line w14:anchorId="5A1AF229" id="Straight Connector 1" o:spid="_x0000_s1026" style="position:absolute;z-index:251659264;visibility:visible;mso-wrap-style:square;mso-width-percent:0;mso-wrap-distance-left:9pt;mso-wrap-distance-top:0;mso-wrap-distance-right:9pt;mso-wrap-distance-bottom:0;mso-position-horizontal:absolute;mso-position-horizontal-relative:text;mso-position-vertical:absolute;mso-position-vertical-relative:text;mso-width-percent:0;mso-width-relative:margin" from="1.9pt,16.35pt" to="571.9pt,16.35pt" o:gfxdata="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" strokecolor="black [3200]" strokeweight="2pt"/>
             </w:pict>
           </mc:Fallback>
         </mc:AlternateContent>
@@ -427,7 +427,8 @@
           <w:szCs w:val="23"/>
         </w:rPr>
         <w:sectPr>
-          <w:footerReference w:type="default" r:id="rId6"/>
+          <w:footerReference w:type="even" r:id="rId6"/>
+          <w:footerReference w:type="default" r:id="rId7"/>
           <w:pgSz w:w="12300" w:h="15840"/>
           <w:pgMar w:top="1537" w:right="457" w:bottom="276" w:left="372" w:header="0" w:footer="720" w:gutter="0"/>
           <w:pgNumType w:start="1"/>
@@ -497,7 +498,7 @@
           </mc:Choice>
           <mc:Fallback>
             <w:pict>
-              <v:line w14:anchorId="23B17B5F" id="Straight Connector 1" o:spid="_x0000_s1026" style="position:absolute;z-index:251661312;visibility:visible;mso-wrap-style:square;mso-width-percent:0;mso-wrap-distance-left:9pt;mso-wrap-distance-top:0;mso-wrap-distance-right:9pt;mso-wrap-distance-bottom:0;mso-position-horizontal:absolute;mso-position-horizontal-relative:text;mso-position-vertical:absolute;mso-position-vertical-relative:text;mso-width-percent:0;mso-width-relative:margin" from="0,9.5pt" to="570pt,9.5pt" o:gfxdata="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" strokecolor="black [3200]" strokeweight="2pt"/>
+              <v:line w14:anchorId="02333186" id="Straight Connector 1" o:spid="_x0000_s1026" style="position:absolute;z-index:251661312;visibility:visible;mso-wrap-style:square;mso-width-percent:0;mso-wrap-distance-left:9pt;mso-wrap-distance-top:0;mso-wrap-distance-right:9pt;mso-wrap-distance-bottom:0;mso-position-horizontal:absolute;mso-position-horizontal-relative:text;mso-position-vertical:absolute;mso-position-vertical-relative:text;mso-width-percent:0;mso-width-relative:margin" from="0,9.5pt" to="570pt,9.5pt" o:gfxdata="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" strokecolor="black [3200]" strokeweight="2pt"/>
             </w:pict>
           </mc:Fallback>
         </mc:AlternateContent>
@@ -536,17 +537,15 @@
       </w:tblPr>
       <w:tblGrid>
         <w:gridCol w:w="3568"/>
-        <w:gridCol w:w="60"/>
-        <w:gridCol w:w="1967"/>
-        <w:gridCol w:w="2012"/>
-        <w:gridCol w:w="2829"/>
-        <w:gridCol w:w="1023"/>
+        <w:gridCol w:w="2375"/>
+        <w:gridCol w:w="1795"/>
+        <w:gridCol w:w="2783"/>
+        <w:gridCol w:w="948"/>
       </w:tblGrid>
       <w:tr>
         <w:tc>
           <w:tcPr>
-            <w:tcW w:w="3628" w:type="dxa"/>
-            <w:gridSpan w:val="2"/>
+            <w:tcW w:w="2340" w:type="dxa"/>
             <w:tcBorders>
               <w:top w:val="nil"/>
               <w:left w:val="nil"/>
@@ -574,7 +573,7 @@
         </w:tc>
         <w:tc>
           <w:tcPr>
-            <w:tcW w:w="1967" w:type="dxa"/>
+            <w:tcW w:w="3255" w:type="dxa"/>
             <w:tcBorders>
               <w:top w:val="nil"/>
               <w:left w:val="nil"/>
@@ -688,8 +687,7 @@
       <w:tr>
         <w:tc>
           <w:tcPr>
-            <w:tcW w:w="3628" w:type="dxa"/>
-            <w:gridSpan w:val="2"/>
+            <w:tcW w:w="2340" w:type="dxa"/>
             <w:tcBorders>
               <w:top w:val="nil"/>
               <w:left w:val="nil"/>
@@ -717,7 +715,7 @@
         </w:tc>
         <w:tc>
           <w:tcPr>
-            <w:tcW w:w="1967" w:type="dxa"/>
+            <w:tcW w:w="3255" w:type="dxa"/>
             <w:tcBorders>
               <w:top w:val="nil"/>
               <w:left w:val="nil"/>
@@ -803,8 +801,7 @@
       <w:tr>
         <w:tc>
           <w:tcPr>
-            <w:tcW w:w="3628" w:type="dxa"/>
-            <w:gridSpan w:val="2"/>
+            <w:tcW w:w="2340" w:type="dxa"/>
             <w:tcBorders>
               <w:top w:val="nil"/>
               <w:left w:val="nil"/>
@@ -832,7 +829,7 @@
         </w:tc>
         <w:tc>
           <w:tcPr>
-            <w:tcW w:w="1967" w:type="dxa"/>
+            <w:tcW w:w="3255" w:type="dxa"/>
             <w:tcBorders>
               <w:top w:val="nil"/>
               <w:left w:val="nil"/>
@@ -979,7 +976,7 @@
         <w:tc>
           <w:tcPr>
             <w:tcW w:w="11459" w:type="dxa"/>
-            <w:gridSpan w:val="6"/>
+            <w:gridSpan w:val="5"/>
             <w:tcBorders>
               <w:top w:val="nil"/>
               <w:left w:val="nil"/>
@@ -1024,7 +1021,7 @@
         <w:tc>
           <w:tcPr>
             <w:tcW w:w="5595" w:type="dxa"/>
-            <w:gridSpan w:val="3"/>
+            <w:gridSpan w:val="2"/>
             <w:tcBorders>
               <w:top w:val="nil"/>
               <w:left w:val="nil"/>
@@ -1084,7 +1081,7 @@
         <w:tc>
           <w:tcPr>
             <w:tcW w:w="5595" w:type="dxa"/>
-            <w:gridSpan w:val="3"/>
+            <w:gridSpan w:val="2"/>
             <w:tcBorders>
               <w:top w:val="nil"/>
               <w:left w:val="nil"/>
@@ -1182,7 +1179,7 @@
       <w:tr>
         <w:tc>
           <w:tcPr>
-            <w:tcW w:w="3568" w:type="dxa"/>
+            <w:tcW w:w="2340" w:type="dxa"/>
             <w:tcBorders>
               <w:top w:val="nil"/>
               <w:left w:val="nil"/>
@@ -1210,8 +1207,7 @@
         </w:tc>
         <w:tc>
           <w:tcPr>
-            <w:tcW w:w="2027" w:type="dxa"/>
-            <w:gridSpan w:val="2"/>
+            <w:tcW w:w="3255" w:type="dxa"/>
             <w:tcBorders>
               <w:top w:val="nil"/>
               <w:left w:val="nil"/>
@@ -1298,7 +1294,7 @@
       <w:tr>
         <w:tc>
           <w:tcPr>
-            <w:tcW w:w="3568" w:type="dxa"/>
+            <w:tcW w:w="2340" w:type="dxa"/>
             <w:tcBorders>
               <w:top w:val="nil"/>
               <w:left w:val="nil"/>
@@ -1320,30 +1316,13 @@
                 <w:bCs/>
                 <w:color w:val="000000"/>
               </w:rPr>
-              <w:t>{#</w:t>
-            </w:r>
-            <w:proofErr w:type="gramStart"/>
-            <w:r>
-              <w:rPr>
-                <w:bCs/>
-                <w:color w:val="000000"/>
-              </w:rPr>
-              <w:t>chargePenalties}{</w:t>
-            </w:r>
-            <w:proofErr w:type="gramEnd"/>
-            <w:r>
-              <w:rPr>
-                <w:bCs/>
-                <w:color w:val="000000"/>
-              </w:rPr>
-              <w:t>sentenceDate}</w:t>
-            </w:r>
-          </w:p>
-        </w:tc>
-        <w:tc>
-          <w:tcPr>
-            <w:tcW w:w="2027" w:type="dxa"/>
-            <w:gridSpan w:val="2"/>
+              <w:t>{#chargePenalties}{sentenceDate}</w:t>
+            </w:r>
+          </w:p>
+        </w:tc>
+        <w:tc>
+          <w:tcPr>
+            <w:tcW w:w="3255" w:type="dxa"/>
             <w:tcBorders>
               <w:top w:val="nil"/>
               <w:left w:val="nil"/>
@@ -1593,7 +1572,7 @@
           </mc:Choice>
           <mc:Fallback>
             <w:pict>
-              <v:line w14:anchorId="3D198129" id="Straight Connector 1" o:spid="_x0000_s1026" style="position:absolute;z-index:251663360;visibility:visible;mso-wrap-style:square;mso-width-percent:0;mso-wrap-distance-left:9pt;mso-wrap-distance-top:0;mso-wrap-distance-right:9pt;mso-wrap-distance-bottom:0;mso-position-horizontal:absolute;mso-position-horizontal-relative:text;mso-position-vertical:absolute;mso-position-vertical-relative:text;mso-width-percent:0;mso-width-relative:margin" from="0,1pt" to="570pt,1pt" o:gfxdata="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" strokecolor="black [3200]" strokeweight="2pt"/>
+              <v:line w14:anchorId="63B7AD2C" id="Straight Connector 1" o:spid="_x0000_s1026" style="position:absolute;z-index:251663360;visibility:visible;mso-wrap-style:square;mso-width-percent:0;mso-wrap-distance-left:9pt;mso-wrap-distance-top:0;mso-wrap-distance-right:9pt;mso-wrap-distance-bottom:0;mso-position-horizontal:absolute;mso-position-horizontal-relative:text;mso-position-vertical:absolute;mso-position-vertical-relative:text;mso-width-percent:0;mso-width-relative:margin" from="0,1pt" to="570pt,1pt" o:gfxdata="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" strokecolor="black [3200]" strokeweight="2pt"/>
             </w:pict>
           </mc:Fallback>
         </mc:AlternateContent>
@@ -1645,10 +1624,25 @@
           <w:b/>
           <w:color w:val="000000"/>
         </w:rPr>
-        <w:t xml:space="preserve">Progress of Supervision/Restitution Status/Recommendations: </w:t>
+        <w:t>Progress of Supervision/Restitution Status/Recommendations:</w:t>
       </w:r>
       <w:r>
-        <w:t>TODO: Add statuses</w:t>
+        <w:rPr>
+          <w:b/>
+          <w:color w:val="000000"/>
+        </w:rPr>
+        <w:br/>
+      </w:r>
+      <w:r>
+        <w:t>{</w:t>
+      </w:r>
+      <w:proofErr w:type="spellStart"/>
+      <w:r>
+        <w:t>progressAndRecommendations</w:t>
+      </w:r>
+      <w:proofErr w:type="spellEnd"/>
+      <w:r>
+        <w:t>}</w:t>
       </w:r>
     </w:p>
     <w:p>
@@ -1692,28 +1686,325 @@
           <w:right w:val="nil"/>
           <w:between w:val="nil"/>
         </w:pBdr>
-        <w:spacing w:before="3120" w:line="240" w:lineRule="auto"/>
-        <w:rPr>
-          <w:color w:val="000000"/>
-        </w:rPr>
+        <w:spacing w:line="240" w:lineRule="auto"/>
       </w:pPr>
-      <w:r>
-        <w:t>{</w:t>
-      </w:r>
-      <w:proofErr w:type="spellStart"/>
-      <w:r>
-        <w:t>officerFullName</w:t>
-      </w:r>
-      <w:proofErr w:type="spellEnd"/>
-      <w:r>
-        <w:t>}</w:t>
-      </w:r>
-      <w:r>
-        <w:rPr>
-          <w:color w:val="000000"/>
-        </w:rPr>
-        <w:t xml:space="preserve"> </w:t>
-      </w:r>
+    </w:p>
+    <w:tbl>
+      <w:tblPr>
+        <w:tblStyle w:val="TableGrid"/>
+        <w:tblW w:w="11425" w:type="dxa"/>
+        <w:tblBorders>
+          <w:top w:val="none" w:sz="0" w:space="0" w:color="auto"/>
+          <w:left w:val="none" w:sz="0" w:space="0" w:color="auto"/>
+          <w:bottom w:val="none" w:sz="0" w:space="0" w:color="auto"/>
+          <w:right w:val="none" w:sz="0" w:space="0" w:color="auto"/>
+          <w:insideH w:val="none" w:sz="0" w:space="0" w:color="auto"/>
+          <w:insideV w:val="none" w:sz="0" w:space="0" w:color="auto"/>
+        </w:tblBorders>
+        <w:tblLook w:val="04A0" w:firstRow="1" w:lastRow="0" w:firstColumn="1" w:lastColumn="0" w:noHBand="0" w:noVBand="1"/>
+      </w:tblPr>
+      <w:tblGrid>
+        <w:gridCol w:w="5575"/>
+        <w:gridCol w:w="540"/>
+        <w:gridCol w:w="5310"/>
+      </w:tblGrid>
+      <w:tr>
+        <w:trPr>
+          <w:trHeight w:val="144"/>
+        </w:trPr>
+        <w:tc>
+          <w:tcPr>
+            <w:tcW w:w="5575" w:type="dxa"/>
+            <w:tcBorders>
+              <w:bottom w:val="single" w:sz="4" w:space="0" w:color="auto"/>
+            </w:tcBorders>
+          </w:tcPr>
+          <w:p>
+            <w:pPr>
+              <w:widowControl w:val="0"/>
+              <w:rPr>
+                <w:rFonts w:ascii="Snell Roundhand" w:hAnsi="Snell Roundhand"/>
+                <w:sz w:val="28"/>
+                <w:szCs w:val="28"/>
+              </w:rPr>
+            </w:pPr>
+            <w:r>
+              <w:rPr>
+                <w:rFonts w:ascii="Snell Roundhand" w:hAnsi="Snell Roundhand"/>
+                <w:sz w:val="28"/>
+                <w:szCs w:val="28"/>
+              </w:rPr>
+              <w:t>{</w:t>
+            </w:r>
+            <w:proofErr w:type="spellStart"/>
+            <w:r>
+              <w:rPr>
+                <w:rFonts w:ascii="Snell Roundhand" w:hAnsi="Snell Roundhand"/>
+                <w:sz w:val="28"/>
+                <w:szCs w:val="28"/>
+              </w:rPr>
+              <w:t>officerSignatureCbcForm</w:t>
+            </w:r>
+            <w:proofErr w:type="spellEnd"/>
+            <w:r>
+              <w:rPr>
+                <w:rFonts w:ascii="Snell Roundhand" w:hAnsi="Snell Roundhand"/>
+                <w:sz w:val="28"/>
+                <w:szCs w:val="28"/>
+              </w:rPr>
+              <w:t>}</w:t>
+            </w:r>
+          </w:p>
+        </w:tc>
+        <w:tc>
+          <w:tcPr>
+            <w:tcW w:w="540" w:type="dxa"/>
+          </w:tcPr>
+          <w:p>
+            <w:pPr>
+              <w:widowControl w:val="0"/>
+            </w:pPr>
+          </w:p>
+        </w:tc>
+        <w:tc>
+          <w:tcPr>
+            <w:tcW w:w="5310" w:type="dxa"/>
+            <w:tcBorders>
+              <w:bottom w:val="single" w:sz="4" w:space="0" w:color="auto"/>
+            </w:tcBorders>
+          </w:tcPr>
+          <w:p>
+            <w:pPr>
+              <w:widowControl w:val="0"/>
+            </w:pPr>
+            <w:r>
+              <w:rPr>
+                <w:rFonts w:ascii="Snell Roundhand" w:hAnsi="Snell Roundhand"/>
+                <w:sz w:val="28"/>
+                <w:szCs w:val="28"/>
+              </w:rPr>
+              <w:t>{</w:t>
+            </w:r>
+            <w:proofErr w:type="spellStart"/>
+            <w:r>
+              <w:rPr>
+                <w:rFonts w:ascii="Snell Roundhand" w:hAnsi="Snell Roundhand"/>
+                <w:sz w:val="28"/>
+                <w:szCs w:val="28"/>
+              </w:rPr>
+              <w:t>supervisor</w:t>
+            </w:r>
+            <w:r>
+              <w:rPr>
+                <w:rFonts w:ascii="Snell Roundhand" w:hAnsi="Snell Roundhand"/>
+                <w:sz w:val="28"/>
+                <w:szCs w:val="28"/>
+              </w:rPr>
+              <w:t>SignatureCbcForm</w:t>
+            </w:r>
+            <w:proofErr w:type="spellEnd"/>
+            <w:r>
+              <w:rPr>
+                <w:rFonts w:ascii="Snell Roundhand" w:hAnsi="Snell Roundhand"/>
+                <w:sz w:val="28"/>
+                <w:szCs w:val="28"/>
+              </w:rPr>
+              <w:t>}</w:t>
+            </w:r>
+          </w:p>
+        </w:tc>
+      </w:tr>
+      <w:tr>
+        <w:trPr>
+          <w:trHeight w:val="144"/>
+        </w:trPr>
+        <w:tc>
+          <w:tcPr>
+            <w:tcW w:w="5575" w:type="dxa"/>
+            <w:tcBorders>
+              <w:top w:val="single" w:sz="4" w:space="0" w:color="auto"/>
+            </w:tcBorders>
+          </w:tcPr>
+          <w:p>
+            <w:pPr>
+              <w:widowControl w:val="0"/>
+              <w:spacing w:before="80"/>
+            </w:pPr>
+            <w:r>
+              <w:t>{</w:t>
+            </w:r>
+            <w:proofErr w:type="spellStart"/>
+            <w:r>
+              <w:t>officerFullName</w:t>
+            </w:r>
+            <w:proofErr w:type="spellEnd"/>
+            <w:r>
+              <w:t>}</w:t>
+            </w:r>
+          </w:p>
+        </w:tc>
+        <w:tc>
+          <w:tcPr>
+            <w:tcW w:w="540" w:type="dxa"/>
+          </w:tcPr>
+          <w:p>
+            <w:pPr>
+              <w:widowControl w:val="0"/>
+              <w:spacing w:before="80"/>
+            </w:pPr>
+          </w:p>
+        </w:tc>
+        <w:tc>
+          <w:tcPr>
+            <w:tcW w:w="5310" w:type="dxa"/>
+            <w:tcBorders>
+              <w:top w:val="single" w:sz="4" w:space="0" w:color="auto"/>
+            </w:tcBorders>
+          </w:tcPr>
+          <w:p>
+            <w:pPr>
+              <w:widowControl w:val="0"/>
+              <w:spacing w:before="80"/>
+            </w:pPr>
+            <w:r>
+              <w:t>{</w:t>
+            </w:r>
+            <w:proofErr w:type="spellStart"/>
+            <w:r>
+              <w:t>supervisor</w:t>
+            </w:r>
+            <w:r>
+              <w:t>FullName</w:t>
+            </w:r>
+            <w:proofErr w:type="spellEnd"/>
+            <w:r>
+              <w:t>}</w:t>
+            </w:r>
+          </w:p>
+        </w:tc>
+      </w:tr>
+      <w:tr>
+        <w:trPr>
+          <w:trHeight w:val="144"/>
+        </w:trPr>
+        <w:tc>
+          <w:tcPr>
+            <w:tcW w:w="5575" w:type="dxa"/>
+          </w:tcPr>
+          <w:p>
+            <w:pPr>
+              <w:widowControl w:val="0"/>
+              <w:spacing w:before="80"/>
+            </w:pPr>
+            <w:r>
+              <w:t>{</w:t>
+            </w:r>
+            <w:proofErr w:type="spellStart"/>
+            <w:r>
+              <w:t>staffTitle</w:t>
+            </w:r>
+            <w:proofErr w:type="spellEnd"/>
+            <w:r>
+              <w:t>}</w:t>
+            </w:r>
+          </w:p>
+        </w:tc>
+        <w:tc>
+          <w:tcPr>
+            <w:tcW w:w="540" w:type="dxa"/>
+          </w:tcPr>
+          <w:p>
+            <w:pPr>
+              <w:widowControl w:val="0"/>
+              <w:spacing w:before="80"/>
+            </w:pPr>
+          </w:p>
+        </w:tc>
+        <w:tc>
+          <w:tcPr>
+            <w:tcW w:w="5310" w:type="dxa"/>
+          </w:tcPr>
+          <w:p>
+            <w:pPr>
+              <w:widowControl w:val="0"/>
+              <w:spacing w:before="80"/>
+            </w:pPr>
+            <w:r>
+              <w:t>{</w:t>
+            </w:r>
+            <w:proofErr w:type="spellStart"/>
+            <w:r>
+              <w:t>supervisorTitle</w:t>
+            </w:r>
+            <w:proofErr w:type="spellEnd"/>
+            <w:r>
+              <w:t>}</w:t>
+            </w:r>
+          </w:p>
+        </w:tc>
+      </w:tr>
+      <w:tr>
+        <w:trPr>
+          <w:trHeight w:val="144"/>
+        </w:trPr>
+        <w:tc>
+          <w:tcPr>
+            <w:tcW w:w="5575" w:type="dxa"/>
+          </w:tcPr>
+          <w:p>
+            <w:pPr>
+              <w:widowControl w:val="0"/>
+              <w:spacing w:before="80"/>
+            </w:pPr>
+            <w:r>
+              <w:t>{</w:t>
+            </w:r>
+            <w:proofErr w:type="spellStart"/>
+            <w:r>
+              <w:t>workUnit</w:t>
+            </w:r>
+            <w:proofErr w:type="spellEnd"/>
+            <w:r>
+              <w:t>}</w:t>
+            </w:r>
+          </w:p>
+        </w:tc>
+        <w:tc>
+          <w:tcPr>
+            <w:tcW w:w="540" w:type="dxa"/>
+          </w:tcPr>
+          <w:p>
+            <w:pPr>
+              <w:widowControl w:val="0"/>
+              <w:spacing w:before="80"/>
+            </w:pPr>
+          </w:p>
+        </w:tc>
+        <w:tc>
+          <w:tcPr>
+            <w:tcW w:w="5310" w:type="dxa"/>
+          </w:tcPr>
+          <w:p>
+            <w:pPr>
+              <w:widowControl w:val="0"/>
+              <w:spacing w:before="80"/>
+            </w:pPr>
+          </w:p>
+        </w:tc>
+      </w:tr>
+    </w:tbl>
+    <w:p>
+      <w:pPr>
+        <w:widowControl w:val="0"/>
+        <w:pBdr>
+          <w:top w:val="nil"/>
+          <w:left w:val="nil"/>
+          <w:bottom w:val="nil"/>
+          <w:right w:val="nil"/>
+          <w:between w:val="nil"/>
+        </w:pBdr>
+        <w:spacing w:line="240" w:lineRule="auto"/>
+      </w:pPr>
     </w:p>
     <w:p>
       <w:pPr>
@@ -1725,73 +2016,8 @@
           <w:right w:val="nil"/>
           <w:between w:val="nil"/>
         </w:pBdr>
-        <w:spacing w:before="126" w:line="240" w:lineRule="auto"/>
-        <w:rPr>
-          <w:color w:val="000000"/>
-        </w:rPr>
-      </w:pPr>
-      <w:r>
-        <w:t>{</w:t>
-      </w:r>
-      <w:proofErr w:type="spellStart"/>
-      <w:r>
-        <w:t>staffTitle</w:t>
-      </w:r>
-      <w:proofErr w:type="spellEnd"/>
-      <w:r>
-        <w:t>}</w:t>
-      </w:r>
-      <w:r>
-        <w:rPr>
-          <w:color w:val="000000"/>
-        </w:rPr>
-        <w:t xml:space="preserve"> </w:t>
-      </w:r>
-    </w:p>
-    <w:p>
-      <w:pPr>
-        <w:widowControl w:val="0"/>
-        <w:pBdr>
-          <w:top w:val="nil"/>
-          <w:left w:val="nil"/>
-          <w:bottom w:val="nil"/>
-          <w:right w:val="nil"/>
-          <w:between w:val="nil"/>
-        </w:pBdr>
-        <w:spacing w:before="36" w:line="240" w:lineRule="auto"/>
-        <w:rPr>
-          <w:color w:val="000000"/>
-        </w:rPr>
-      </w:pPr>
-      <w:r>
-        <w:t>{</w:t>
-      </w:r>
-      <w:proofErr w:type="spellStart"/>
-      <w:r>
-        <w:t>workUnit</w:t>
-      </w:r>
-      <w:proofErr w:type="spellEnd"/>
-      <w:r>
-        <w:t>}</w:t>
-      </w:r>
-      <w:r>
-        <w:rPr>
-          <w:color w:val="000000"/>
-        </w:rPr>
-        <w:t xml:space="preserve"> </w:t>
-      </w:r>
-    </w:p>
-    <w:p>
-      <w:pPr>
-        <w:widowControl w:val="0"/>
-        <w:pBdr>
-          <w:top w:val="nil"/>
-          <w:left w:val="nil"/>
-          <w:bottom w:val="nil"/>
-          <w:right w:val="nil"/>
-          <w:between w:val="nil"/>
-        </w:pBdr>
-        <w:spacing w:before="307" w:line="240" w:lineRule="auto"/>
+        <w:spacing w:before="120" w:line="240" w:lineRule="auto"/>
+        <w:ind w:right="40"/>
         <w:rPr>
           <w:color w:val="000000"/>
         </w:rPr>
@@ -1842,66 +2068,13 @@
         <w:t xml:space="preserve">Distribution: Judge, County Attorney, File // Parolee, File </w:t>
       </w:r>
     </w:p>
-    <w:p>
-      <w:pPr>
-        <w:widowControl w:val="0"/>
-        <w:pBdr>
-          <w:top w:val="nil"/>
-          <w:left w:val="nil"/>
-          <w:bottom w:val="nil"/>
-          <w:right w:val="nil"/>
-          <w:between w:val="nil"/>
-        </w:pBdr>
-        <w:spacing w:before="104" w:line="342" w:lineRule="auto"/>
-        <w:rPr>
-          <w:color w:val="000000"/>
-        </w:rPr>
-      </w:pPr>
-      <w:r>
-        <w:t>{</w:t>
-      </w:r>
-      <w:proofErr w:type="spellStart"/>
-      <w:r>
-        <w:t>officerFullName</w:t>
-      </w:r>
-      <w:proofErr w:type="spellEnd"/>
-      <w:r>
-        <w:t>}</w:t>
-      </w:r>
-      <w:r>
-        <w:t>,</w:t>
-      </w:r>
-      <w:r>
-        <w:rPr>
-          <w:color w:val="000000"/>
-        </w:rPr>
-        <w:t xml:space="preserve"> </w:t>
-      </w:r>
-      <w:r>
-        <w:t>{</w:t>
-      </w:r>
-      <w:proofErr w:type="spellStart"/>
-      <w:r>
-        <w:t>staffTitle</w:t>
-      </w:r>
-      <w:proofErr w:type="spellEnd"/>
-      <w:r>
-        <w:t>}</w:t>
-      </w:r>
-      <w:r>
-        <w:rPr>
-          <w:color w:val="000000"/>
-        </w:rPr>
-        <w:t xml:space="preserve"> </w:t>
-      </w:r>
-    </w:p>
     <w:sectPr>
       <w:type w:val="continuous"/>
       <w:pgSz w:w="12300" w:h="15840"/>
       <w:pgMar w:top="1537" w:right="2640" w:bottom="276" w:left="377" w:header="0" w:footer="720" w:gutter="0"/>
       <w:cols w:num="2" w:space="720" w:equalWidth="0">
-        <w:col w:w="4660" w:space="0"/>
-        <w:col w:w="4660" w:space="0"/>
+        <w:col w:w="8500" w:space="0"/>
+        <w:col w:w="820" w:space="0"/>
       </w:cols>
     </w:sectPr>
   </w:body>
@@ -1935,10 +2108,63 @@
 
 <file path=word/footer1.xml><?xml version="1.0" encoding="utf-8"?>
 <w:ftr xmlns:wpc="http://schemas.microsoft.com/office/word/2010/wordprocessingCanvas" xmlns:cx="http://schemas.microsoft.com/office/drawing/2014/chartex" xmlns:cx1="http://schemas.microsoft.com/office/drawing/2015/9/8/chartex" xmlns:cx2="http://schemas.microsoft.com/office/drawing/2015/10/21/chartex" xmlns:cx3="http://schemas.microsoft.com/office/drawing/2016/5/9/chartex" xmlns:cx4="http://schemas.microsoft.com/office/drawing/2016/5/10/chartex" xmlns:cx5="http://schemas.microsoft.com/office/drawing/2016/5/11/chartex" xmlns:cx6="http://schemas.microsoft.com/office/drawing/2016/5/12/chartex" xmlns:cx7="http://schemas.microsoft.com/office/drawing/2016/5/13/chartex" xmlns:cx8="http://schemas.microsoft.com/office/drawing/2016/5/14/chartex" xmlns:mc="http://schemas.openxmlformats.org/markup-compatibility/2006" xmlns:aink="http://schemas.microsoft.com/office/drawing/2016/ink" xmlns:am3d="http://schemas.microsoft.com/office/drawing/2017/model3d" xmlns:o="urn:schemas-microsoft-com:office:office" xmlns:oel="http://schemas.microsoft.com/office/2019/extlst" xmlns:r="http://schemas.openxmlformats.org/officeDocument/2006/relationships" xmlns:m="http://schemas.openxmlformats.org/officeDocument/2006/math" xmlns:v="urn:schemas-microsoft-com:vml" xmlns:wp14="http://schemas.microsoft.com/office/word/2010/wordprocessingDrawing" xmlns:wp="http://schemas.openxmlformats.org/drawingml/2006/wordprocessingDrawing" xmlns:w10="urn:schemas-microsoft-com:office:word" xmlns:w="http://schemas.openxmlformats.org/wordprocessingml/2006/main" xmlns:w14="http://schemas.microsoft.com/office/word/2010/wordml" xmlns:w15="http://schemas.microsoft.com/office/word/2012/wordml" xmlns:w16cex="http://schemas.microsoft.com/office/word/2018/wordml/cex" xmlns:w16cid="http://schemas.microsoft.com/office/word/2016/wordml/cid" xmlns:w16="http://schemas.microsoft.com/office/word/2018/wordml" xmlns:w16du="http://schemas.microsoft.com/office/word/2023/wordml/word16du" xmlns:w16sdtdh="http://schemas.microsoft.com/office/word/2020/wordml/sdtdatahash" xmlns:w16sdtfl="http://schemas.microsoft.com/office/word/2024/wordml/sdtformatlock" xmlns:w16se="http://schemas.microsoft.com/office/word/2015/wordml/symex" xmlns:wpg="http://schemas.microsoft.com/office/word/2010/wordprocessingGroup" xmlns:wpi="http://schemas.microsoft.com/office/word/2010/wordprocessingInk" xmlns:wne="http://schemas.microsoft.com/office/word/2006/wordml" xmlns:wps="http://schemas.microsoft.com/office/word/2010/wordprocessingShape" mc:Ignorable="w14 w15 w16se w16cid w16 w16cex w16sdtdh w16sdtfl w16du wp14">
+  <w:sdt>
+    <w:sdtPr>
+      <w:rPr>
+        <w:rStyle w:val="PageNumber"/>
+      </w:rPr>
+      <w:id w:val="1307974066"/>
+      <w:docPartObj>
+        <w:docPartGallery w:val="Page Numbers (Bottom of Page)"/>
+        <w:docPartUnique/>
+      </w:docPartObj>
+    </w:sdtPr>
+    <w:sdtContent>
+      <w:p>
+        <w:pPr>
+          <w:pStyle w:val="Footer"/>
+          <w:framePr w:wrap="none" w:vAnchor="text" w:hAnchor="margin" w:xAlign="right" w:y="1"/>
+          <w:rPr>
+            <w:rStyle w:val="PageNumber"/>
+          </w:rPr>
+        </w:pPr>
+        <w:r>
+          <w:rPr>
+            <w:rStyle w:val="PageNumber"/>
+          </w:rPr>
+          <w:fldChar w:fldCharType="begin"/>
+        </w:r>
+        <w:r>
+          <w:rPr>
+            <w:rStyle w:val="PageNumber"/>
+          </w:rPr>
+          <w:instrText xml:space="preserve"> PAGE </w:instrText>
+        </w:r>
+        <w:r>
+          <w:rPr>
+            <w:rStyle w:val="PageNumber"/>
+          </w:rPr>
+          <w:fldChar w:fldCharType="end"/>
+        </w:r>
+      </w:p>
+    </w:sdtContent>
+  </w:sdt>
+  <w:p>
+    <w:pPr>
+      <w:pStyle w:val="Footer"/>
+      <w:ind w:right="360"/>
+    </w:pPr>
+  </w:p>
+</w:ftr>
+</file>
+
+<file path=word/footer2.xml><?xml version="1.0" encoding="utf-8"?>
+<w:ftr xmlns:wpc="http://schemas.microsoft.com/office/word/2010/wordprocessingCanvas" xmlns:cx="http://schemas.microsoft.com/office/drawing/2014/chartex" xmlns:cx1="http://schemas.microsoft.com/office/drawing/2015/9/8/chartex" xmlns:cx2="http://schemas.microsoft.com/office/drawing/2015/10/21/chartex" xmlns:cx3="http://schemas.microsoft.com/office/drawing/2016/5/9/chartex" xmlns:cx4="http://schemas.microsoft.com/office/drawing/2016/5/10/chartex" xmlns:cx5="http://schemas.microsoft.com/office/drawing/2016/5/11/chartex" xmlns:cx6="http://schemas.microsoft.com/office/drawing/2016/5/12/chartex" xmlns:cx7="http://schemas.microsoft.com/office/drawing/2016/5/13/chartex" xmlns:cx8="http://schemas.microsoft.com/office/drawing/2016/5/14/chartex" xmlns:mc="http://schemas.openxmlformats.org/markup-compatibility/2006" xmlns:aink="http://schemas.microsoft.com/office/drawing/2016/ink" xmlns:am3d="http://schemas.microsoft.com/office/drawing/2017/model3d" xmlns:o="urn:schemas-microsoft-com:office:office" xmlns:oel="http://schemas.microsoft.com/office/2019/extlst" xmlns:r="http://schemas.openxmlformats.org/officeDocument/2006/relationships" xmlns:m="http://schemas.openxmlformats.org/officeDocument/2006/math" xmlns:v="urn:schemas-microsoft-com:vml" xmlns:wp14="http://schemas.microsoft.com/office/word/2010/wordprocessingDrawing" xmlns:wp="http://schemas.openxmlformats.org/drawingml/2006/wordprocessingDrawing" xmlns:w10="urn:schemas-microsoft-com:office:word" xmlns:w="http://schemas.openxmlformats.org/wordprocessingml/2006/main" xmlns:w14="http://schemas.microsoft.com/office/word/2010/wordml" xmlns:w15="http://schemas.microsoft.com/office/word/2012/wordml" xmlns:w16cex="http://schemas.microsoft.com/office/word/2018/wordml/cex" xmlns:w16cid="http://schemas.microsoft.com/office/word/2016/wordml/cid" xmlns:w16="http://schemas.microsoft.com/office/word/2018/wordml" xmlns:w16du="http://schemas.microsoft.com/office/word/2023/wordml/word16du" xmlns:w16sdtdh="http://schemas.microsoft.com/office/word/2020/wordml/sdtdatahash" xmlns:w16sdtfl="http://schemas.microsoft.com/office/word/2024/wordml/sdtformatlock" xmlns:w16se="http://schemas.microsoft.com/office/word/2015/wordml/symex" xmlns:wpg="http://schemas.microsoft.com/office/word/2010/wordprocessingGroup" xmlns:wpi="http://schemas.microsoft.com/office/word/2010/wordprocessingInk" xmlns:wne="http://schemas.microsoft.com/office/word/2006/wordml" xmlns:wps="http://schemas.microsoft.com/office/word/2010/wordprocessingShape" mc:Ignorable="w14 w15 w16se w16cid w16 w16cex w16sdtdh w16sdtfl w16du wp14">
   <w:p>
     <w:pPr>
       <w:widowControl w:val="0"/>
       <w:spacing w:line="240" w:lineRule="auto"/>
+      <w:ind w:right="360"/>
       <w:jc w:val="center"/>
     </w:pPr>
     <w:r>
@@ -1946,7 +2172,7 @@
         <w:sz w:val="18"/>
         <w:szCs w:val="18"/>
       </w:rPr>
-      <w:t>0000000 - {</w:t>
+      <w:t>{</w:t>
     </w:r>
     <w:proofErr w:type="spellStart"/>
     <w:r>
@@ -1954,7 +2180,7 @@
         <w:sz w:val="18"/>
         <w:szCs w:val="18"/>
       </w:rPr>
-      <w:t>clientFullName</w:t>
+      <w:t>iconNumber</w:t>
     </w:r>
     <w:proofErr w:type="spellEnd"/>
     <w:r>
@@ -1962,7 +2188,14 @@
         <w:sz w:val="18"/>
         <w:szCs w:val="18"/>
       </w:rPr>
-      <w:t>} Page 1 of 1 {</w:t>
+      <w:t>}</w:t>
+    </w:r>
+    <w:r>
+      <w:rPr>
+        <w:sz w:val="18"/>
+        <w:szCs w:val="18"/>
+      </w:rPr>
+      <w:t xml:space="preserve"> - {clientFull</w:t>
     </w:r>
     <w:proofErr w:type="spellStart"/>
     <w:r>
@@ -1970,7 +2203,23 @@
         <w:sz w:val="18"/>
         <w:szCs w:val="18"/>
       </w:rPr>
-      <w:t>todaysDate</w:t>
+      <w:t>Name</w:t>
+    </w:r>
+    <w:proofErr w:type="spellEnd"/>
+    <w:r>
+      <w:rPr>
+        <w:sz w:val="18"/>
+        <w:szCs w:val="18"/>
+      </w:rPr>
+      <w:t>} Page 1 of 1 {todaysD</w:t>
+    </w:r>
+    <w:proofErr w:type="spellStart"/>
+    <w:r>
+      <w:rPr>
+        <w:sz w:val="18"/>
+        <w:szCs w:val="18"/>
+      </w:rPr>
+      <w:t>ate</w:t>
     </w:r>
     <w:proofErr w:type="spellEnd"/>
     <w:r>
@@ -2662,6 +2911,14 @@
     <w:uiPriority w:val="99"/>
     <w:rsid w:val="0086676C"/>
   </w:style>
+  <w:style w:type="character" w:styleId="PageNumber">
+    <w:name w:val="page number"/>
+    <w:basedOn w:val="DefaultParagraphFont"/>
+    <w:uiPriority w:val="99"/>
+    <w:semiHidden/>
+    <w:unhideWhenUsed/>
+    <w:rsid w:val="00253B81"/>
+  </w:style>
 </w:styles>
 </file>
 

</xml_diff>

<commit_message>
[US_IA][Workflows] Add logging and form polish (Recidiviz/recidiviz-dashboards#8909)
* add logging when signatures added or removed

* update probation discharge form

* link penalties and charges in parole form

* add signature fields to parole form and link date field

* control which users can sign parole forms

* call second signature approver instead of supervisor interally to avoid confusion

* update templates

* add demo client on parole

* remove extraneous row and rename downloaded forms

GitOrigin-RevId: 0b8e5f56dfad99189f4efaff6df29dd32414df6f
</commit_message>
<xml_diff>
--- a/libs/staff-shared-server/src/server/assets/workflowsTemplates/US_IA/cbc_discharge_report_template.docx
+++ b/libs/staff-shared-server/src/server/assets/workflowsTemplates/US_IA/cbc_discharge_report_template.docx
@@ -1647,6 +1647,7 @@
     </w:p>
     <w:p>
       <w:pPr>
+        <w:keepLines/>
         <w:widowControl w:val="0"/>
         <w:pBdr>
           <w:top w:val="nil"/>
@@ -1678,6 +1679,7 @@
     </w:p>
     <w:p>
       <w:pPr>
+        <w:keepLines/>
         <w:widowControl w:val="0"/>
         <w:pBdr>
           <w:top w:val="nil"/>
@@ -1692,7 +1694,7 @@
     <w:tbl>
       <w:tblPr>
         <w:tblStyle w:val="TableGrid"/>
-        <w:tblW w:w="11425" w:type="dxa"/>
+        <w:tblW w:w="0" w:type="auto"/>
         <w:tblBorders>
           <w:top w:val="none" w:sz="0" w:space="0" w:color="auto"/>
           <w:left w:val="none" w:sz="0" w:space="0" w:color="auto"/>
@@ -1701,6 +1703,7 @@
           <w:insideH w:val="none" w:sz="0" w:space="0" w:color="auto"/>
           <w:insideV w:val="none" w:sz="0" w:space="0" w:color="auto"/>
         </w:tblBorders>
+        <w:tblLayout w:type="fixed"/>
         <w:tblLook w:val="04A0" w:firstRow="1" w:lastRow="0" w:firstColumn="1" w:lastColumn="0" w:noHBand="0" w:noVBand="1"/>
       </w:tblPr>
       <w:tblGrid>
@@ -1721,6 +1724,7 @@
           </w:tcPr>
           <w:p>
             <w:pPr>
+              <w:keepLines/>
               <w:widowControl w:val="0"/>
               <w:rPr>
                 <w:rFonts w:ascii="Snell Roundhand" w:hAnsi="Snell Roundhand"/>
@@ -1743,7 +1747,7 @@
                 <w:sz w:val="28"/>
                 <w:szCs w:val="28"/>
               </w:rPr>
-              <w:t>officerSignatureCbcForm</w:t>
+              <w:t>officerSignatureCbc</w:t>
             </w:r>
             <w:proofErr w:type="spellEnd"/>
             <w:r>
@@ -1762,6 +1766,7 @@
           </w:tcPr>
           <w:p>
             <w:pPr>
+              <w:keepLines/>
               <w:widowControl w:val="0"/>
             </w:pPr>
           </w:p>
@@ -1775,6 +1780,7 @@
           </w:tcPr>
           <w:p>
             <w:pPr>
+              <w:keepLines/>
               <w:widowControl w:val="0"/>
             </w:pPr>
             <w:r>
@@ -1792,7 +1798,7 @@
                 <w:sz w:val="28"/>
                 <w:szCs w:val="28"/>
               </w:rPr>
-              <w:t>supervisor</w:t>
+              <w:t>approver</w:t>
             </w:r>
             <w:r>
               <w:rPr>
@@ -1800,7 +1806,7 @@
                 <w:sz w:val="28"/>
                 <w:szCs w:val="28"/>
               </w:rPr>
-              <w:t>SignatureCbcForm</w:t>
+              <w:t>SignatureCbc</w:t>
             </w:r>
             <w:proofErr w:type="spellEnd"/>
             <w:r>
@@ -1827,6 +1833,7 @@
           </w:tcPr>
           <w:p>
             <w:pPr>
+              <w:keepLines/>
               <w:widowControl w:val="0"/>
               <w:spacing w:before="80"/>
             </w:pPr>
@@ -1849,6 +1856,7 @@
           </w:tcPr>
           <w:p>
             <w:pPr>
+              <w:keepLines/>
               <w:widowControl w:val="0"/>
               <w:spacing w:before="80"/>
             </w:pPr>
@@ -1863,6 +1871,7 @@
           </w:tcPr>
           <w:p>
             <w:pPr>
+              <w:keepLines/>
               <w:widowControl w:val="0"/>
               <w:spacing w:before="80"/>
             </w:pPr>
@@ -1871,7 +1880,7 @@
             </w:r>
             <w:proofErr w:type="spellStart"/>
             <w:r>
-              <w:t>supervisor</w:t>
+              <w:t>approver</w:t>
             </w:r>
             <w:r>
               <w:t>FullName</w:t>
@@ -1893,6 +1902,7 @@
           </w:tcPr>
           <w:p>
             <w:pPr>
+              <w:keepLines/>
               <w:widowControl w:val="0"/>
               <w:spacing w:before="80"/>
             </w:pPr>
@@ -1915,6 +1925,7 @@
           </w:tcPr>
           <w:p>
             <w:pPr>
+              <w:keepLines/>
               <w:widowControl w:val="0"/>
               <w:spacing w:before="80"/>
             </w:pPr>
@@ -1926,6 +1937,7 @@
           </w:tcPr>
           <w:p>
             <w:pPr>
+              <w:keepLines/>
               <w:widowControl w:val="0"/>
               <w:spacing w:before="80"/>
             </w:pPr>
@@ -1934,67 +1946,22 @@
             </w:r>
             <w:proofErr w:type="spellStart"/>
             <w:r>
-              <w:t>supervisorTitle</w:t>
+              <w:t>approver</w:t>
+            </w:r>
+            <w:r>
+              <w:t>Title</w:t>
             </w:r>
             <w:proofErr w:type="spellEnd"/>
             <w:r>
               <w:t>}</w:t>
             </w:r>
-          </w:p>
-        </w:tc>
-      </w:tr>
-      <w:tr>
-        <w:trPr>
-          <w:trHeight w:val="144"/>
-        </w:trPr>
-        <w:tc>
-          <w:tcPr>
-            <w:tcW w:w="5575" w:type="dxa"/>
-          </w:tcPr>
-          <w:p>
-            <w:pPr>
-              <w:widowControl w:val="0"/>
-              <w:spacing w:before="80"/>
-            </w:pPr>
-            <w:r>
-              <w:t>{</w:t>
-            </w:r>
-            <w:proofErr w:type="spellStart"/>
-            <w:r>
-              <w:t>workUnit</w:t>
-            </w:r>
-            <w:proofErr w:type="spellEnd"/>
-            <w:r>
-              <w:t>}</w:t>
-            </w:r>
-          </w:p>
-        </w:tc>
-        <w:tc>
-          <w:tcPr>
-            <w:tcW w:w="540" w:type="dxa"/>
-          </w:tcPr>
-          <w:p>
-            <w:pPr>
-              <w:widowControl w:val="0"/>
-              <w:spacing w:before="80"/>
-            </w:pPr>
-          </w:p>
-        </w:tc>
-        <w:tc>
-          <w:tcPr>
-            <w:tcW w:w="5310" w:type="dxa"/>
-          </w:tcPr>
-          <w:p>
-            <w:pPr>
-              <w:widowControl w:val="0"/>
-              <w:spacing w:before="80"/>
-            </w:pPr>
           </w:p>
         </w:tc>
       </w:tr>
     </w:tbl>
     <w:p>
       <w:pPr>
+        <w:keepLines/>
         <w:widowControl w:val="0"/>
         <w:pBdr>
           <w:top w:val="nil"/>
@@ -2008,6 +1975,25 @@
     </w:p>
     <w:p>
       <w:pPr>
+        <w:keepLines/>
+        <w:widowControl w:val="0"/>
+        <w:pBdr>
+          <w:top w:val="nil"/>
+          <w:left w:val="nil"/>
+          <w:bottom w:val="nil"/>
+          <w:right w:val="nil"/>
+          <w:between w:val="nil"/>
+        </w:pBdr>
+        <w:spacing w:before="120" w:line="240" w:lineRule="auto"/>
+        <w:ind w:right="40"/>
+        <w:rPr>
+          <w:color w:val="000000"/>
+        </w:rPr>
+      </w:pPr>
+    </w:p>
+    <w:p>
+      <w:pPr>
+        <w:keepLines/>
         <w:widowControl w:val="0"/>
         <w:pBdr>
           <w:top w:val="nil"/>
@@ -2048,6 +2034,7 @@
     </w:p>
     <w:p>
       <w:pPr>
+        <w:keepLines/>
         <w:widowControl w:val="0"/>
         <w:pBdr>
           <w:top w:val="nil"/>
@@ -2188,14 +2175,7 @@
         <w:sz w:val="18"/>
         <w:szCs w:val="18"/>
       </w:rPr>
-      <w:t>}</w:t>
-    </w:r>
-    <w:r>
-      <w:rPr>
-        <w:sz w:val="18"/>
-        <w:szCs w:val="18"/>
-      </w:rPr>
-      <w:t xml:space="preserve"> - {clientFull</w:t>
+      <w:t>} - {</w:t>
     </w:r>
     <w:proofErr w:type="spellStart"/>
     <w:r>
@@ -2203,7 +2183,7 @@
         <w:sz w:val="18"/>
         <w:szCs w:val="18"/>
       </w:rPr>
-      <w:t>Name</w:t>
+      <w:t>clientFullName</w:t>
     </w:r>
     <w:proofErr w:type="spellEnd"/>
     <w:r>
@@ -2211,7 +2191,7 @@
         <w:sz w:val="18"/>
         <w:szCs w:val="18"/>
       </w:rPr>
-      <w:t>} Page 1 of 1 {todaysD</w:t>
+      <w:t>} Page 1 of 1 {</w:t>
     </w:r>
     <w:proofErr w:type="spellStart"/>
     <w:r>
@@ -2219,7 +2199,7 @@
         <w:sz w:val="18"/>
         <w:szCs w:val="18"/>
       </w:rPr>
-      <w:t>ate</w:t>
+      <w:t>todaysDate</w:t>
     </w:r>
     <w:proofErr w:type="spellEnd"/>
     <w:r>

</xml_diff>